<commit_message>
finish work with lab 6
</commit_message>
<xml_diff>
--- a/3_Sem/OS_&_environments/6_Lab_UNIX_Script/Отчёт.docx
+++ b/3_Sem/OS_&_environments/6_Lab_UNIX_Script/Отчёт.docx
@@ -167,16 +167,7 @@
           <w:sz w:val="28"/>
           <w:szCs w:val="28"/>
         </w:rPr>
-        <w:t>Ознакомится с ОС семейства UNIX. Изучить основные команды оболочки</w:t>
-      </w:r>
-      <w:r>
-        <w:rPr>
-          <w:rFonts w:ascii="Times New Roman" w:hAnsi="Times New Roman" w:cs="Times New Roman"/>
-          <w:bCs/>
-          <w:sz w:val="28"/>
-          <w:szCs w:val="28"/>
-        </w:rPr>
-        <w:t xml:space="preserve"> </w:t>
+        <w:t xml:space="preserve">Ознакомится с ОС семейства UNIX. Изучить основные команды оболочки </w:t>
       </w:r>
       <w:proofErr w:type="spellStart"/>
       <w:r>
@@ -196,25 +187,7 @@
           <w:sz w:val="28"/>
           <w:szCs w:val="28"/>
         </w:rPr>
-        <w:t xml:space="preserve"> ОС семейства UNIX. Приобрести практические навыки написания сценариев</w:t>
-      </w:r>
-      <w:r>
-        <w:rPr>
-          <w:rFonts w:ascii="Times New Roman" w:hAnsi="Times New Roman" w:cs="Times New Roman"/>
-          <w:bCs/>
-          <w:sz w:val="28"/>
-          <w:szCs w:val="28"/>
-        </w:rPr>
-        <w:t xml:space="preserve"> </w:t>
-      </w:r>
-      <w:r>
-        <w:rPr>
-          <w:rFonts w:ascii="Times New Roman" w:hAnsi="Times New Roman" w:cs="Times New Roman"/>
-          <w:bCs/>
-          <w:sz w:val="28"/>
-          <w:szCs w:val="28"/>
-        </w:rPr>
-        <w:t xml:space="preserve">командного интерпретатора </w:t>
+        <w:t xml:space="preserve"> ОС семейства UNIX. Приобрести практические навыки написания сценариев командного интерпретатора </w:t>
       </w:r>
       <w:proofErr w:type="spellStart"/>
       <w:r>
@@ -521,7 +494,27 @@
           <w:sz w:val="28"/>
           <w:szCs w:val="28"/>
         </w:rPr>
-        <w:t>"Ivanov.Vasiliy.i21d". В данном каталоге создайте три подкаталога с именами,</w:t>
+        <w:t>"</w:t>
+      </w:r>
+      <w:proofErr w:type="gramStart"/>
+      <w:r>
+        <w:rPr>
+          <w:rFonts w:ascii="Times New Roman" w:hAnsi="Times New Roman" w:cs="Times New Roman"/>
+          <w:bCs/>
+          <w:sz w:val="28"/>
+          <w:szCs w:val="28"/>
+        </w:rPr>
+        <w:t>Ivanov.Vasiliy.i</w:t>
+      </w:r>
+      <w:proofErr w:type="gramEnd"/>
+      <w:r>
+        <w:rPr>
+          <w:rFonts w:ascii="Times New Roman" w:hAnsi="Times New Roman" w:cs="Times New Roman"/>
+          <w:bCs/>
+          <w:sz w:val="28"/>
+          <w:szCs w:val="28"/>
+        </w:rPr>
+        <w:t>21d". В данном каталоге создайте три подкаталога с именами,</w:t>
       </w:r>
       <w:r>
         <w:rPr>
@@ -1220,6 +1213,7 @@
     <w:p>
       <w:pPr>
         <w:spacing w:line="360" w:lineRule="auto"/>
+        <w:jc w:val="both"/>
         <w:rPr>
           <w:rFonts w:ascii="Times New Roman" w:hAnsi="Times New Roman" w:cs="Times New Roman"/>
           <w:bCs/>
@@ -1306,105 +1300,2772 @@
           <w:sz w:val="28"/>
           <w:szCs w:val="28"/>
         </w:rPr>
-        <w:t>В соотве</w:t>
-      </w:r>
-    </w:p>
-    <w:p>
-      <w:pPr>
-        <w:spacing w:line="240" w:lineRule="auto"/>
-        <w:rPr>
-          <w:rFonts w:ascii="Courier New" w:hAnsi="Courier New" w:cs="Courier New"/>
-          <w:bCs/>
-          <w:noProof/>
-          <w:sz w:val="20"/>
-          <w:szCs w:val="20"/>
-        </w:rPr>
-      </w:pPr>
-      <w:r>
-        <w:rPr>
-          <w:rFonts w:ascii="Courier New" w:hAnsi="Courier New" w:cs="Courier New"/>
-          <w:bCs/>
-          <w:noProof/>
-          <w:sz w:val="20"/>
-          <w:szCs w:val="20"/>
-        </w:rPr>
-        <w:t>#</w:t>
-      </w:r>
-      <w:r>
-        <w:rPr>
-          <w:rFonts w:ascii="Courier New" w:hAnsi="Courier New" w:cs="Courier New"/>
-          <w:bCs/>
-          <w:noProof/>
-          <w:sz w:val="20"/>
-          <w:szCs w:val="20"/>
+        <w:t>Была</w:t>
+      </w:r>
+      <w:r>
+        <w:rPr>
+          <w:rFonts w:ascii="Times New Roman" w:hAnsi="Times New Roman" w:cs="Times New Roman"/>
+          <w:bCs/>
+          <w:noProof/>
+          <w:sz w:val="28"/>
+          <w:szCs w:val="28"/>
+        </w:rPr>
+        <w:t xml:space="preserve"> </w:t>
+      </w:r>
+      <w:r>
+        <w:rPr>
+          <w:rFonts w:ascii="Times New Roman" w:hAnsi="Times New Roman" w:cs="Times New Roman"/>
+          <w:bCs/>
+          <w:noProof/>
+          <w:sz w:val="28"/>
+          <w:szCs w:val="28"/>
+        </w:rPr>
+        <w:t xml:space="preserve">загружена оберационная система </w:t>
+      </w:r>
+      <w:r>
+        <w:rPr>
+          <w:rFonts w:ascii="Times New Roman" w:hAnsi="Times New Roman" w:cs="Times New Roman"/>
+          <w:bCs/>
+          <w:noProof/>
+          <w:sz w:val="28"/>
+          <w:szCs w:val="28"/>
           <w:lang w:val="en-US"/>
         </w:rPr>
-        <w:t>include</w:t>
-      </w:r>
-      <w:r>
-        <w:rPr>
-          <w:rFonts w:ascii="Courier New" w:hAnsi="Courier New" w:cs="Courier New"/>
-          <w:bCs/>
-          <w:noProof/>
-          <w:sz w:val="20"/>
-          <w:szCs w:val="20"/>
-        </w:rPr>
-        <w:t xml:space="preserve"> &lt;</w:t>
-      </w:r>
-      <w:r>
-        <w:rPr>
-          <w:rFonts w:ascii="Courier New" w:hAnsi="Courier New" w:cs="Courier New"/>
-          <w:bCs/>
-          <w:noProof/>
-          <w:sz w:val="20"/>
-          <w:szCs w:val="20"/>
+        <w:t>GNU</w:t>
+      </w:r>
+      <w:r>
+        <w:rPr>
+          <w:rFonts w:ascii="Times New Roman" w:hAnsi="Times New Roman" w:cs="Times New Roman"/>
+          <w:bCs/>
+          <w:noProof/>
+          <w:sz w:val="28"/>
+          <w:szCs w:val="28"/>
+        </w:rPr>
+        <w:t>/</w:t>
+      </w:r>
+      <w:r>
+        <w:rPr>
+          <w:rFonts w:ascii="Times New Roman" w:hAnsi="Times New Roman" w:cs="Times New Roman"/>
+          <w:bCs/>
+          <w:noProof/>
+          <w:sz w:val="28"/>
+          <w:szCs w:val="28"/>
           <w:lang w:val="en-US"/>
         </w:rPr>
-        <w:t>stdio</w:t>
-      </w:r>
-      <w:r>
-        <w:rPr>
-          <w:rFonts w:ascii="Courier New" w:hAnsi="Courier New" w:cs="Courier New"/>
-          <w:bCs/>
-          <w:noProof/>
-          <w:sz w:val="20"/>
-          <w:szCs w:val="20"/>
+        <w:t>Linux</w:t>
+      </w:r>
+      <w:r>
+        <w:rPr>
+          <w:rFonts w:ascii="Times New Roman" w:hAnsi="Times New Roman" w:cs="Times New Roman"/>
+          <w:bCs/>
+          <w:noProof/>
+          <w:sz w:val="28"/>
+          <w:szCs w:val="28"/>
+        </w:rPr>
+        <w:t xml:space="preserve"> </w:t>
+      </w:r>
+      <w:r>
+        <w:rPr>
+          <w:rFonts w:ascii="Times New Roman" w:hAnsi="Times New Roman" w:cs="Times New Roman"/>
+          <w:bCs/>
+          <w:noProof/>
+          <w:sz w:val="28"/>
+          <w:szCs w:val="28"/>
+        </w:rPr>
+        <w:t>и был выполнен вход в систему.</w:t>
+      </w:r>
+    </w:p>
+    <w:p>
+      <w:pPr>
+        <w:spacing w:line="360" w:lineRule="auto"/>
+        <w:jc w:val="both"/>
+        <w:rPr>
+          <w:rFonts w:ascii="Times New Roman" w:hAnsi="Times New Roman" w:cs="Times New Roman"/>
+          <w:bCs/>
+          <w:noProof/>
+          <w:sz w:val="28"/>
+          <w:szCs w:val="28"/>
+        </w:rPr>
+      </w:pPr>
+      <w:r>
+        <w:rPr>
+          <w:rFonts w:ascii="Times New Roman" w:hAnsi="Times New Roman" w:cs="Times New Roman"/>
+          <w:bCs/>
+          <w:noProof/>
+          <w:sz w:val="28"/>
+          <w:szCs w:val="28"/>
+        </w:rPr>
+        <w:tab/>
+        <w:t>Было</w:t>
+      </w:r>
+      <w:r>
+        <w:rPr>
+          <w:rFonts w:ascii="Times New Roman" w:hAnsi="Times New Roman" w:cs="Times New Roman"/>
+          <w:bCs/>
+          <w:noProof/>
+          <w:sz w:val="28"/>
+          <w:szCs w:val="28"/>
+        </w:rPr>
+        <w:t xml:space="preserve"> </w:t>
+      </w:r>
+      <w:r>
+        <w:rPr>
+          <w:rFonts w:ascii="Times New Roman" w:hAnsi="Times New Roman" w:cs="Times New Roman"/>
+          <w:bCs/>
+          <w:noProof/>
+          <w:sz w:val="28"/>
+          <w:szCs w:val="28"/>
+        </w:rPr>
+        <w:t>создано требуемое дерево каталогов</w:t>
+      </w:r>
+      <w:r>
+        <w:rPr>
+          <w:rFonts w:ascii="Times New Roman" w:hAnsi="Times New Roman" w:cs="Times New Roman"/>
+          <w:bCs/>
+          <w:noProof/>
+          <w:sz w:val="28"/>
+          <w:szCs w:val="28"/>
+        </w:rPr>
+        <w:t xml:space="preserve">; </w:t>
+      </w:r>
+      <w:r>
+        <w:rPr>
+          <w:rFonts w:ascii="Times New Roman" w:hAnsi="Times New Roman" w:cs="Times New Roman"/>
+          <w:bCs/>
+          <w:noProof/>
+          <w:sz w:val="28"/>
+          <w:szCs w:val="28"/>
+        </w:rPr>
+        <w:t>создан файл в первом подкаталоге с требуемым именем</w:t>
+      </w:r>
+      <w:r>
+        <w:rPr>
+          <w:rFonts w:ascii="Times New Roman" w:hAnsi="Times New Roman" w:cs="Times New Roman"/>
+          <w:bCs/>
+          <w:noProof/>
+          <w:sz w:val="28"/>
+          <w:szCs w:val="28"/>
+        </w:rPr>
+        <w:t xml:space="preserve">; </w:t>
+      </w:r>
+      <w:r>
+        <w:rPr>
+          <w:rFonts w:ascii="Times New Roman" w:hAnsi="Times New Roman" w:cs="Times New Roman"/>
+          <w:bCs/>
+          <w:noProof/>
+          <w:sz w:val="28"/>
+          <w:szCs w:val="28"/>
+        </w:rPr>
+        <w:t>в файл записана информация.</w:t>
+      </w:r>
+      <w:r>
+        <w:rPr>
+          <w:rFonts w:ascii="Times New Roman" w:hAnsi="Times New Roman" w:cs="Times New Roman"/>
+          <w:bCs/>
+          <w:noProof/>
+          <w:sz w:val="28"/>
+          <w:szCs w:val="28"/>
+        </w:rPr>
+        <w:t xml:space="preserve"> </w:t>
+      </w:r>
+      <w:r>
+        <w:rPr>
+          <w:rFonts w:ascii="Times New Roman" w:hAnsi="Times New Roman" w:cs="Times New Roman"/>
+          <w:bCs/>
+          <w:noProof/>
+          <w:sz w:val="28"/>
+          <w:szCs w:val="28"/>
+        </w:rPr>
+        <w:t xml:space="preserve">Рисунок 6.1 демонстрирует выполнение этих действий с помощью комманд </w:t>
+      </w:r>
+      <w:r>
+        <w:rPr>
+          <w:rFonts w:ascii="Times New Roman" w:hAnsi="Times New Roman" w:cs="Times New Roman"/>
+          <w:bCs/>
+          <w:noProof/>
+          <w:sz w:val="28"/>
+          <w:szCs w:val="28"/>
+          <w:lang w:val="en-US"/>
+        </w:rPr>
+        <w:t>mkdir</w:t>
+      </w:r>
+      <w:r>
+        <w:rPr>
+          <w:rFonts w:ascii="Times New Roman" w:hAnsi="Times New Roman" w:cs="Times New Roman"/>
+          <w:bCs/>
+          <w:noProof/>
+          <w:sz w:val="28"/>
+          <w:szCs w:val="28"/>
+        </w:rPr>
+        <w:t xml:space="preserve"> </w:t>
+      </w:r>
+      <w:r>
+        <w:rPr>
+          <w:rFonts w:ascii="Times New Roman" w:hAnsi="Times New Roman" w:cs="Times New Roman"/>
+          <w:bCs/>
+          <w:noProof/>
+          <w:sz w:val="28"/>
+          <w:szCs w:val="28"/>
+        </w:rPr>
+        <w:t xml:space="preserve">– создания каталога, </w:t>
+      </w:r>
+      <w:r>
+        <w:rPr>
+          <w:rFonts w:ascii="Times New Roman" w:hAnsi="Times New Roman" w:cs="Times New Roman"/>
+          <w:bCs/>
+          <w:noProof/>
+          <w:sz w:val="28"/>
+          <w:szCs w:val="28"/>
+          <w:lang w:val="en-US"/>
+        </w:rPr>
+        <w:t>cd</w:t>
+      </w:r>
+      <w:r>
+        <w:rPr>
+          <w:rFonts w:ascii="Times New Roman" w:hAnsi="Times New Roman" w:cs="Times New Roman"/>
+          <w:bCs/>
+          <w:noProof/>
+          <w:sz w:val="28"/>
+          <w:szCs w:val="28"/>
+        </w:rPr>
+        <w:t xml:space="preserve"> </w:t>
+      </w:r>
+      <w:r>
+        <w:rPr>
+          <w:rFonts w:ascii="Times New Roman" w:hAnsi="Times New Roman" w:cs="Times New Roman"/>
+          <w:bCs/>
+          <w:noProof/>
+          <w:sz w:val="28"/>
+          <w:szCs w:val="28"/>
+        </w:rPr>
+        <w:t xml:space="preserve">– навигации по директориям, а также </w:t>
+      </w:r>
+      <w:r>
+        <w:rPr>
+          <w:rFonts w:ascii="Times New Roman" w:hAnsi="Times New Roman" w:cs="Times New Roman"/>
+          <w:bCs/>
+          <w:noProof/>
+          <w:sz w:val="28"/>
+          <w:szCs w:val="28"/>
+          <w:lang w:val="en-US"/>
+        </w:rPr>
+        <w:t>echo</w:t>
+      </w:r>
+      <w:r>
+        <w:rPr>
+          <w:rFonts w:ascii="Times New Roman" w:hAnsi="Times New Roman" w:cs="Times New Roman"/>
+          <w:bCs/>
+          <w:noProof/>
+          <w:sz w:val="28"/>
+          <w:szCs w:val="28"/>
+        </w:rPr>
+        <w:t xml:space="preserve"> </w:t>
+      </w:r>
+      <w:r>
+        <w:rPr>
+          <w:rFonts w:ascii="Times New Roman" w:hAnsi="Times New Roman" w:cs="Times New Roman"/>
+          <w:bCs/>
+          <w:noProof/>
+          <w:sz w:val="28"/>
+          <w:szCs w:val="28"/>
+        </w:rPr>
+        <w:t xml:space="preserve">и перенаправления ввода, вывода. Для демонстрации проделанной работы использована комманда </w:t>
+      </w:r>
+      <w:r>
+        <w:rPr>
+          <w:rFonts w:ascii="Times New Roman" w:hAnsi="Times New Roman" w:cs="Times New Roman"/>
+          <w:bCs/>
+          <w:noProof/>
+          <w:sz w:val="28"/>
+          <w:szCs w:val="28"/>
+          <w:lang w:val="en-US"/>
+        </w:rPr>
+        <w:t>tree</w:t>
+      </w:r>
+      <w:r>
+        <w:rPr>
+          <w:rFonts w:ascii="Times New Roman" w:hAnsi="Times New Roman" w:cs="Times New Roman"/>
+          <w:bCs/>
+          <w:noProof/>
+          <w:sz w:val="28"/>
+          <w:szCs w:val="28"/>
+        </w:rPr>
+        <w:t xml:space="preserve">. </w:t>
+      </w:r>
+      <w:r>
+        <w:rPr>
+          <w:rFonts w:ascii="Times New Roman" w:hAnsi="Times New Roman" w:cs="Times New Roman"/>
+          <w:bCs/>
+          <w:noProof/>
+          <w:sz w:val="28"/>
+          <w:szCs w:val="28"/>
+        </w:rPr>
+        <w:t>Содержимое созданного файла отображено на рисунке 6.2.</w:t>
+      </w:r>
+    </w:p>
+    <w:p>
+      <w:pPr>
+        <w:spacing w:line="360" w:lineRule="auto"/>
+        <w:jc w:val="center"/>
+        <w:rPr>
+          <w:rFonts w:ascii="Times New Roman" w:hAnsi="Times New Roman" w:cs="Times New Roman"/>
+          <w:bCs/>
+          <w:noProof/>
+          <w:sz w:val="28"/>
+          <w:szCs w:val="28"/>
+        </w:rPr>
+      </w:pPr>
+      <w:r>
+        <w:rPr>
+          <w:rFonts w:ascii="Times New Roman" w:hAnsi="Times New Roman" w:cs="Times New Roman"/>
+          <w:bCs/>
+          <w:noProof/>
+          <w:sz w:val="28"/>
+          <w:szCs w:val="28"/>
+        </w:rPr>
+        <w:drawing>
+          <wp:inline distT="0" distB="0" distL="0" distR="0" wp14:anchorId="29BEFF4F" wp14:editId="51E7CD81">
+            <wp:extent cx="6469380" cy="2621280"/>
+            <wp:effectExtent l="0" t="0" r="7620" b="7620"/>
+            <wp:docPr id="1" name="Рисунок 1"/>
+            <wp:cNvGraphicFramePr>
+              <a:graphicFrameLocks xmlns:a="http://schemas.openxmlformats.org/drawingml/2006/main" noChangeAspect="1"/>
+            </wp:cNvGraphicFramePr>
+            <a:graphic xmlns:a="http://schemas.openxmlformats.org/drawingml/2006/main">
+              <a:graphicData uri="http://schemas.openxmlformats.org/drawingml/2006/picture">
+                <pic:pic xmlns:pic="http://schemas.openxmlformats.org/drawingml/2006/picture">
+                  <pic:nvPicPr>
+                    <pic:cNvPr id="0" name="Picture 2"/>
+                    <pic:cNvPicPr>
+                      <a:picLocks noChangeAspect="1" noChangeArrowheads="1"/>
+                    </pic:cNvPicPr>
+                  </pic:nvPicPr>
+                  <pic:blipFill>
+                    <a:blip r:embed="rId8" cstate="print">
+                      <a:extLst>
+                        <a:ext uri="{28A0092B-C50C-407E-A947-70E740481C1C}">
+                          <a14:useLocalDpi xmlns:a14="http://schemas.microsoft.com/office/drawing/2010/main" val="0"/>
+                        </a:ext>
+                      </a:extLst>
+                    </a:blip>
+                    <a:srcRect/>
+                    <a:stretch>
+                      <a:fillRect/>
+                    </a:stretch>
+                  </pic:blipFill>
+                  <pic:spPr bwMode="auto">
+                    <a:xfrm>
+                      <a:off x="0" y="0"/>
+                      <a:ext cx="6469380" cy="2621280"/>
+                    </a:xfrm>
+                    <a:prstGeom prst="rect">
+                      <a:avLst/>
+                    </a:prstGeom>
+                    <a:noFill/>
+                    <a:ln>
+                      <a:noFill/>
+                    </a:ln>
+                  </pic:spPr>
+                </pic:pic>
+              </a:graphicData>
+            </a:graphic>
+          </wp:inline>
+        </w:drawing>
+      </w:r>
+    </w:p>
+    <w:p>
+      <w:pPr>
+        <w:spacing w:line="360" w:lineRule="auto"/>
+        <w:jc w:val="center"/>
+        <w:rPr>
+          <w:rFonts w:ascii="Times New Roman" w:hAnsi="Times New Roman" w:cs="Times New Roman"/>
+          <w:sz w:val="28"/>
+          <w:szCs w:val="28"/>
+        </w:rPr>
+      </w:pPr>
+      <w:r>
+        <w:rPr>
+          <w:rFonts w:ascii="Times New Roman" w:hAnsi="Times New Roman" w:cs="Times New Roman"/>
+          <w:sz w:val="28"/>
+          <w:szCs w:val="28"/>
+        </w:rPr>
+        <w:t xml:space="preserve">Рисунок 6.1 </w:t>
+      </w:r>
+      <w:r>
+        <w:rPr>
+          <w:rFonts w:ascii="Times New Roman" w:hAnsi="Times New Roman" w:cs="Times New Roman"/>
+          <w:sz w:val="28"/>
+          <w:szCs w:val="28"/>
+        </w:rPr>
+        <w:softHyphen/>
+        <w:t>– Создание директорий и одного текстового файла</w:t>
+      </w:r>
+    </w:p>
+    <w:p>
+      <w:pPr>
+        <w:spacing w:line="360" w:lineRule="auto"/>
+        <w:jc w:val="center"/>
+        <w:rPr>
+          <w:rFonts w:ascii="Times New Roman" w:hAnsi="Times New Roman" w:cs="Times New Roman"/>
+          <w:sz w:val="28"/>
+          <w:szCs w:val="28"/>
+        </w:rPr>
+      </w:pPr>
+      <w:r>
+        <w:rPr>
+          <w:rFonts w:ascii="Times New Roman" w:hAnsi="Times New Roman" w:cs="Times New Roman"/>
+          <w:noProof/>
+          <w:sz w:val="28"/>
+          <w:szCs w:val="28"/>
+        </w:rPr>
+        <w:lastRenderedPageBreak/>
+        <w:drawing>
+          <wp:inline distT="0" distB="0" distL="0" distR="0" wp14:anchorId="06B4C36C" wp14:editId="4A38EB6D">
+            <wp:extent cx="6169044" cy="1183005"/>
+            <wp:effectExtent l="0" t="0" r="3175" b="0"/>
+            <wp:docPr id="2" name="Рисунок 2"/>
+            <wp:cNvGraphicFramePr>
+              <a:graphicFrameLocks xmlns:a="http://schemas.openxmlformats.org/drawingml/2006/main" noChangeAspect="1"/>
+            </wp:cNvGraphicFramePr>
+            <a:graphic xmlns:a="http://schemas.openxmlformats.org/drawingml/2006/main">
+              <a:graphicData uri="http://schemas.openxmlformats.org/drawingml/2006/picture">
+                <pic:pic xmlns:pic="http://schemas.openxmlformats.org/drawingml/2006/picture">
+                  <pic:nvPicPr>
+                    <pic:cNvPr id="0" name="Picture 3"/>
+                    <pic:cNvPicPr>
+                      <a:picLocks noChangeAspect="1" noChangeArrowheads="1"/>
+                    </pic:cNvPicPr>
+                  </pic:nvPicPr>
+                  <pic:blipFill>
+                    <a:blip r:embed="rId9">
+                      <a:extLst>
+                        <a:ext uri="{28A0092B-C50C-407E-A947-70E740481C1C}">
+                          <a14:useLocalDpi xmlns:a14="http://schemas.microsoft.com/office/drawing/2010/main" val="0"/>
+                        </a:ext>
+                      </a:extLst>
+                    </a:blip>
+                    <a:srcRect/>
+                    <a:stretch>
+                      <a:fillRect/>
+                    </a:stretch>
+                  </pic:blipFill>
+                  <pic:spPr bwMode="auto">
+                    <a:xfrm>
+                      <a:off x="0" y="0"/>
+                      <a:ext cx="6191554" cy="1187322"/>
+                    </a:xfrm>
+                    <a:prstGeom prst="rect">
+                      <a:avLst/>
+                    </a:prstGeom>
+                    <a:noFill/>
+                    <a:ln>
+                      <a:noFill/>
+                    </a:ln>
+                  </pic:spPr>
+                </pic:pic>
+              </a:graphicData>
+            </a:graphic>
+          </wp:inline>
+        </w:drawing>
+      </w:r>
+    </w:p>
+    <w:p>
+      <w:pPr>
+        <w:spacing w:line="360" w:lineRule="auto"/>
+        <w:jc w:val="center"/>
+        <w:rPr>
+          <w:rFonts w:ascii="Times New Roman" w:hAnsi="Times New Roman" w:cs="Times New Roman"/>
+          <w:sz w:val="28"/>
+          <w:szCs w:val="28"/>
+        </w:rPr>
+      </w:pPr>
+      <w:r>
+        <w:rPr>
+          <w:rFonts w:ascii="Times New Roman" w:hAnsi="Times New Roman" w:cs="Times New Roman"/>
+          <w:sz w:val="28"/>
+          <w:szCs w:val="28"/>
+        </w:rPr>
+        <w:t>Рисунок 6.2 – Содержимое текстового файла</w:t>
+      </w:r>
+    </w:p>
+    <w:p>
+      <w:pPr>
+        <w:spacing w:line="360" w:lineRule="auto"/>
+        <w:jc w:val="both"/>
+        <w:rPr>
+          <w:rFonts w:ascii="Times New Roman" w:hAnsi="Times New Roman" w:cs="Times New Roman"/>
+          <w:sz w:val="28"/>
+          <w:szCs w:val="28"/>
+        </w:rPr>
+      </w:pPr>
+      <w:r>
+        <w:rPr>
+          <w:rFonts w:ascii="Times New Roman" w:hAnsi="Times New Roman" w:cs="Times New Roman"/>
+          <w:sz w:val="28"/>
+          <w:szCs w:val="28"/>
+        </w:rPr>
+        <w:tab/>
+        <w:t xml:space="preserve">Новорождённый текстовый файл скопирован в директорию </w:t>
+      </w:r>
+      <w:r>
+        <w:rPr>
+          <w:rFonts w:ascii="Times New Roman" w:hAnsi="Times New Roman" w:cs="Times New Roman"/>
+          <w:sz w:val="28"/>
+          <w:szCs w:val="28"/>
+          <w:lang w:val="en-US"/>
+        </w:rPr>
+        <w:t>K</w:t>
+      </w:r>
+      <w:r>
+        <w:rPr>
+          <w:rFonts w:ascii="Times New Roman" w:hAnsi="Times New Roman" w:cs="Times New Roman"/>
+          <w:sz w:val="28"/>
+          <w:szCs w:val="28"/>
         </w:rPr>
         <w:t>.</w:t>
       </w:r>
       <w:r>
         <w:rPr>
-          <w:rFonts w:ascii="Courier New" w:hAnsi="Courier New" w:cs="Courier New"/>
-          <w:bCs/>
-          <w:noProof/>
-          <w:sz w:val="20"/>
-          <w:szCs w:val="20"/>
+          <w:rFonts w:ascii="Times New Roman" w:hAnsi="Times New Roman" w:cs="Times New Roman"/>
+          <w:sz w:val="28"/>
+          <w:szCs w:val="28"/>
           <w:lang w:val="en-US"/>
         </w:rPr>
-        <w:t>h</w:t>
-      </w:r>
-      <w:r>
-        <w:rPr>
-          <w:rFonts w:ascii="Courier New" w:hAnsi="Courier New" w:cs="Courier New"/>
-          <w:bCs/>
-          <w:noProof/>
-          <w:sz w:val="20"/>
-          <w:szCs w:val="20"/>
-        </w:rPr>
-        <w:t>&gt;</w:t>
-      </w:r>
-    </w:p>
-    <w:p>
-      <w:pPr>
-        <w:spacing w:line="240" w:lineRule="auto"/>
-        <w:rPr>
-          <w:rFonts w:ascii="Courier New" w:hAnsi="Courier New" w:cs="Courier New"/>
-          <w:bCs/>
-          <w:noProof/>
-          <w:sz w:val="20"/>
-          <w:szCs w:val="20"/>
-        </w:rPr>
-      </w:pPr>
+        <w:t>D</w:t>
+      </w:r>
+      <w:r>
+        <w:rPr>
+          <w:rFonts w:ascii="Times New Roman" w:hAnsi="Times New Roman" w:cs="Times New Roman"/>
+          <w:sz w:val="28"/>
+          <w:szCs w:val="28"/>
+        </w:rPr>
+        <w:t>.</w:t>
+      </w:r>
+      <w:r>
+        <w:rPr>
+          <w:rFonts w:ascii="Times New Roman" w:hAnsi="Times New Roman" w:cs="Times New Roman"/>
+          <w:sz w:val="28"/>
+          <w:szCs w:val="28"/>
+          <w:lang w:val="en-US"/>
+        </w:rPr>
+        <w:t>A</w:t>
+      </w:r>
+      <w:r>
+        <w:rPr>
+          <w:rFonts w:ascii="Times New Roman" w:hAnsi="Times New Roman" w:cs="Times New Roman"/>
+          <w:sz w:val="28"/>
+          <w:szCs w:val="28"/>
+        </w:rPr>
+        <w:t xml:space="preserve">.2 </w:t>
+      </w:r>
+      <w:r>
+        <w:rPr>
+          <w:rFonts w:ascii="Times New Roman" w:hAnsi="Times New Roman" w:cs="Times New Roman"/>
+          <w:sz w:val="28"/>
+          <w:szCs w:val="28"/>
+        </w:rPr>
+        <w:t xml:space="preserve">с помощью команды </w:t>
+      </w:r>
+      <w:r>
+        <w:rPr>
+          <w:rFonts w:ascii="Times New Roman" w:hAnsi="Times New Roman" w:cs="Times New Roman"/>
+          <w:sz w:val="28"/>
+          <w:szCs w:val="28"/>
+          <w:lang w:val="en-US"/>
+        </w:rPr>
+        <w:t>cp</w:t>
+      </w:r>
+      <w:r>
+        <w:rPr>
+          <w:rFonts w:ascii="Times New Roman" w:hAnsi="Times New Roman" w:cs="Times New Roman"/>
+          <w:sz w:val="28"/>
+          <w:szCs w:val="28"/>
+        </w:rPr>
+        <w:t xml:space="preserve"> (</w:t>
+      </w:r>
+      <w:r>
+        <w:rPr>
+          <w:rFonts w:ascii="Times New Roman" w:hAnsi="Times New Roman" w:cs="Times New Roman"/>
+          <w:sz w:val="28"/>
+          <w:szCs w:val="28"/>
+        </w:rPr>
+        <w:t>Рис. 6.3</w:t>
+      </w:r>
+      <w:r>
+        <w:rPr>
+          <w:rFonts w:ascii="Times New Roman" w:hAnsi="Times New Roman" w:cs="Times New Roman"/>
+          <w:sz w:val="28"/>
+          <w:szCs w:val="28"/>
+        </w:rPr>
+        <w:t>)</w:t>
+      </w:r>
+      <w:r>
+        <w:rPr>
+          <w:rFonts w:ascii="Times New Roman" w:hAnsi="Times New Roman" w:cs="Times New Roman"/>
+          <w:sz w:val="28"/>
+          <w:szCs w:val="28"/>
+        </w:rPr>
+        <w:t>.</w:t>
+      </w:r>
+    </w:p>
+    <w:p>
+      <w:pPr>
+        <w:spacing w:line="360" w:lineRule="auto"/>
+        <w:jc w:val="center"/>
+        <w:rPr>
+          <w:rFonts w:ascii="Times New Roman" w:hAnsi="Times New Roman" w:cs="Times New Roman"/>
+          <w:sz w:val="28"/>
+          <w:szCs w:val="28"/>
+        </w:rPr>
+      </w:pPr>
+      <w:r>
+        <w:rPr>
+          <w:rFonts w:ascii="Times New Roman" w:hAnsi="Times New Roman" w:cs="Times New Roman"/>
+          <w:noProof/>
+          <w:sz w:val="28"/>
+          <w:szCs w:val="28"/>
+        </w:rPr>
+        <w:drawing>
+          <wp:inline distT="0" distB="0" distL="0" distR="0" wp14:anchorId="39F7442A" wp14:editId="472C2621">
+            <wp:extent cx="5829300" cy="1963698"/>
+            <wp:effectExtent l="0" t="0" r="0" b="0"/>
+            <wp:docPr id="3" name="Рисунок 3"/>
+            <wp:cNvGraphicFramePr>
+              <a:graphicFrameLocks xmlns:a="http://schemas.openxmlformats.org/drawingml/2006/main" noChangeAspect="1"/>
+            </wp:cNvGraphicFramePr>
+            <a:graphic xmlns:a="http://schemas.openxmlformats.org/drawingml/2006/main">
+              <a:graphicData uri="http://schemas.openxmlformats.org/drawingml/2006/picture">
+                <pic:pic xmlns:pic="http://schemas.openxmlformats.org/drawingml/2006/picture">
+                  <pic:nvPicPr>
+                    <pic:cNvPr id="0" name="Picture 4"/>
+                    <pic:cNvPicPr>
+                      <a:picLocks noChangeAspect="1" noChangeArrowheads="1"/>
+                    </pic:cNvPicPr>
+                  </pic:nvPicPr>
+                  <pic:blipFill>
+                    <a:blip r:embed="rId10" cstate="print">
+                      <a:extLst>
+                        <a:ext uri="{28A0092B-C50C-407E-A947-70E740481C1C}">
+                          <a14:useLocalDpi xmlns:a14="http://schemas.microsoft.com/office/drawing/2010/main" val="0"/>
+                        </a:ext>
+                      </a:extLst>
+                    </a:blip>
+                    <a:srcRect/>
+                    <a:stretch>
+                      <a:fillRect/>
+                    </a:stretch>
+                  </pic:blipFill>
+                  <pic:spPr bwMode="auto">
+                    <a:xfrm>
+                      <a:off x="0" y="0"/>
+                      <a:ext cx="5837379" cy="1966419"/>
+                    </a:xfrm>
+                    <a:prstGeom prst="rect">
+                      <a:avLst/>
+                    </a:prstGeom>
+                    <a:noFill/>
+                    <a:ln>
+                      <a:noFill/>
+                    </a:ln>
+                  </pic:spPr>
+                </pic:pic>
+              </a:graphicData>
+            </a:graphic>
+          </wp:inline>
+        </w:drawing>
+      </w:r>
+    </w:p>
+    <w:p>
+      <w:pPr>
+        <w:spacing w:line="360" w:lineRule="auto"/>
+        <w:jc w:val="center"/>
+        <w:rPr>
+          <w:rFonts w:ascii="Times New Roman" w:hAnsi="Times New Roman" w:cs="Times New Roman"/>
+          <w:sz w:val="28"/>
+          <w:szCs w:val="28"/>
+        </w:rPr>
+      </w:pPr>
+      <w:r>
+        <w:rPr>
+          <w:rFonts w:ascii="Times New Roman" w:hAnsi="Times New Roman" w:cs="Times New Roman"/>
+          <w:sz w:val="28"/>
+          <w:szCs w:val="28"/>
+        </w:rPr>
+        <w:t>Рисунок 6.3 – Копирование текстового файла в другой каталог</w:t>
+      </w:r>
+    </w:p>
+    <w:p>
+      <w:pPr>
+        <w:spacing w:line="360" w:lineRule="auto"/>
+        <w:jc w:val="both"/>
+        <w:rPr>
+          <w:rFonts w:ascii="Times New Roman" w:hAnsi="Times New Roman" w:cs="Times New Roman"/>
+          <w:sz w:val="28"/>
+          <w:szCs w:val="28"/>
+        </w:rPr>
+      </w:pPr>
+      <w:r>
+        <w:rPr>
+          <w:rFonts w:ascii="Times New Roman" w:hAnsi="Times New Roman" w:cs="Times New Roman"/>
+          <w:sz w:val="28"/>
+          <w:szCs w:val="28"/>
+        </w:rPr>
+        <w:tab/>
+        <w:t xml:space="preserve">Скопированный текстовый файл был переименован с помощью команды </w:t>
+      </w:r>
+      <w:r>
+        <w:rPr>
+          <w:rFonts w:ascii="Times New Roman" w:hAnsi="Times New Roman" w:cs="Times New Roman"/>
+          <w:sz w:val="28"/>
+          <w:szCs w:val="28"/>
+          <w:lang w:val="en-US"/>
+        </w:rPr>
+        <w:t>mv</w:t>
+      </w:r>
+      <w:r>
+        <w:rPr>
+          <w:rFonts w:ascii="Times New Roman" w:hAnsi="Times New Roman" w:cs="Times New Roman"/>
+          <w:sz w:val="28"/>
+          <w:szCs w:val="28"/>
+        </w:rPr>
+        <w:t xml:space="preserve"> </w:t>
+      </w:r>
+      <w:r>
+        <w:rPr>
+          <w:rFonts w:ascii="Times New Roman" w:hAnsi="Times New Roman" w:cs="Times New Roman"/>
+          <w:sz w:val="28"/>
+          <w:szCs w:val="28"/>
+        </w:rPr>
+        <w:t>(Рис. 6.4).</w:t>
+      </w:r>
+    </w:p>
+    <w:p>
+      <w:pPr>
+        <w:spacing w:line="360" w:lineRule="auto"/>
+        <w:jc w:val="center"/>
+        <w:rPr>
+          <w:rFonts w:ascii="Times New Roman" w:hAnsi="Times New Roman" w:cs="Times New Roman"/>
+          <w:sz w:val="28"/>
+          <w:szCs w:val="28"/>
+        </w:rPr>
+      </w:pPr>
+      <w:r>
+        <w:rPr>
+          <w:rFonts w:ascii="Times New Roman" w:hAnsi="Times New Roman" w:cs="Times New Roman"/>
+          <w:noProof/>
+          <w:sz w:val="28"/>
+          <w:szCs w:val="28"/>
+        </w:rPr>
+        <w:drawing>
+          <wp:inline distT="0" distB="0" distL="0" distR="0" wp14:anchorId="048D33FD" wp14:editId="57B3243A">
+            <wp:extent cx="6477000" cy="1562100"/>
+            <wp:effectExtent l="0" t="0" r="0" b="0"/>
+            <wp:docPr id="4" name="Рисунок 4"/>
+            <wp:cNvGraphicFramePr>
+              <a:graphicFrameLocks xmlns:a="http://schemas.openxmlformats.org/drawingml/2006/main" noChangeAspect="1"/>
+            </wp:cNvGraphicFramePr>
+            <a:graphic xmlns:a="http://schemas.openxmlformats.org/drawingml/2006/main">
+              <a:graphicData uri="http://schemas.openxmlformats.org/drawingml/2006/picture">
+                <pic:pic xmlns:pic="http://schemas.openxmlformats.org/drawingml/2006/picture">
+                  <pic:nvPicPr>
+                    <pic:cNvPr id="0" name="Picture 5"/>
+                    <pic:cNvPicPr>
+                      <a:picLocks noChangeAspect="1" noChangeArrowheads="1"/>
+                    </pic:cNvPicPr>
+                  </pic:nvPicPr>
+                  <pic:blipFill>
+                    <a:blip r:embed="rId11">
+                      <a:extLst>
+                        <a:ext uri="{28A0092B-C50C-407E-A947-70E740481C1C}">
+                          <a14:useLocalDpi xmlns:a14="http://schemas.microsoft.com/office/drawing/2010/main" val="0"/>
+                        </a:ext>
+                      </a:extLst>
+                    </a:blip>
+                    <a:srcRect/>
+                    <a:stretch>
+                      <a:fillRect/>
+                    </a:stretch>
+                  </pic:blipFill>
+                  <pic:spPr bwMode="auto">
+                    <a:xfrm>
+                      <a:off x="0" y="0"/>
+                      <a:ext cx="6477000" cy="1562100"/>
+                    </a:xfrm>
+                    <a:prstGeom prst="rect">
+                      <a:avLst/>
+                    </a:prstGeom>
+                    <a:noFill/>
+                    <a:ln>
+                      <a:noFill/>
+                    </a:ln>
+                  </pic:spPr>
+                </pic:pic>
+              </a:graphicData>
+            </a:graphic>
+          </wp:inline>
+        </w:drawing>
+      </w:r>
+    </w:p>
+    <w:p>
+      <w:pPr>
+        <w:spacing w:line="360" w:lineRule="auto"/>
+        <w:jc w:val="center"/>
+        <w:rPr>
+          <w:rFonts w:ascii="Times New Roman" w:hAnsi="Times New Roman" w:cs="Times New Roman"/>
+          <w:sz w:val="28"/>
+          <w:szCs w:val="28"/>
+        </w:rPr>
+      </w:pPr>
+      <w:r>
+        <w:rPr>
+          <w:rFonts w:ascii="Times New Roman" w:hAnsi="Times New Roman" w:cs="Times New Roman"/>
+          <w:sz w:val="28"/>
+          <w:szCs w:val="28"/>
+        </w:rPr>
+        <w:t>Рисунок 6.4 – Переименование текстового файла</w:t>
+      </w:r>
+    </w:p>
+    <w:p>
+      <w:pPr>
+        <w:spacing w:line="360" w:lineRule="auto"/>
+        <w:rPr>
+          <w:rFonts w:ascii="Times New Roman" w:hAnsi="Times New Roman" w:cs="Times New Roman"/>
+          <w:sz w:val="28"/>
+          <w:szCs w:val="28"/>
+        </w:rPr>
+      </w:pPr>
+      <w:r>
+        <w:rPr>
+          <w:rFonts w:ascii="Times New Roman" w:hAnsi="Times New Roman" w:cs="Times New Roman"/>
+          <w:sz w:val="28"/>
+          <w:szCs w:val="28"/>
+        </w:rPr>
+        <w:tab/>
+      </w:r>
+      <w:r>
+        <w:rPr>
+          <w:rFonts w:ascii="Times New Roman" w:hAnsi="Times New Roman" w:cs="Times New Roman"/>
+          <w:sz w:val="28"/>
+          <w:szCs w:val="28"/>
+        </w:rPr>
+        <w:t xml:space="preserve">Содержимое раннее созданных текстовых файлов были объединены и записаны в третий текстовый файл, содержащийся в третьем подкаталоге (Рисунок 6.5). Для этого была использована команда </w:t>
+      </w:r>
+      <w:r>
+        <w:rPr>
+          <w:rFonts w:ascii="Times New Roman" w:hAnsi="Times New Roman" w:cs="Times New Roman"/>
+          <w:sz w:val="28"/>
+          <w:szCs w:val="28"/>
+          <w:lang w:val="en-US"/>
+        </w:rPr>
+        <w:t>cat</w:t>
+      </w:r>
+      <w:r>
+        <w:rPr>
+          <w:rFonts w:ascii="Times New Roman" w:hAnsi="Times New Roman" w:cs="Times New Roman"/>
+          <w:sz w:val="28"/>
+          <w:szCs w:val="28"/>
+        </w:rPr>
+        <w:t xml:space="preserve">. </w:t>
+      </w:r>
+      <w:r>
+        <w:rPr>
+          <w:rFonts w:ascii="Times New Roman" w:hAnsi="Times New Roman" w:cs="Times New Roman"/>
+          <w:sz w:val="28"/>
+          <w:szCs w:val="28"/>
+        </w:rPr>
+        <w:t>Так же с помощью этой команды содержимое третьего текстового файла было выведено в консоль.</w:t>
+      </w:r>
+    </w:p>
+    <w:p>
+      <w:pPr>
+        <w:spacing w:line="360" w:lineRule="auto"/>
+        <w:jc w:val="center"/>
+        <w:rPr>
+          <w:rFonts w:ascii="Times New Roman" w:hAnsi="Times New Roman" w:cs="Times New Roman"/>
+          <w:sz w:val="28"/>
+          <w:szCs w:val="28"/>
+        </w:rPr>
+      </w:pPr>
+      <w:r>
+        <w:rPr>
+          <w:rFonts w:ascii="Times New Roman" w:hAnsi="Times New Roman" w:cs="Times New Roman"/>
+          <w:noProof/>
+          <w:sz w:val="28"/>
+          <w:szCs w:val="28"/>
+        </w:rPr>
+        <w:lastRenderedPageBreak/>
+        <w:drawing>
+          <wp:inline distT="0" distB="0" distL="0" distR="0" wp14:anchorId="00C975D2" wp14:editId="0B61459A">
+            <wp:extent cx="6477000" cy="2095500"/>
+            <wp:effectExtent l="0" t="0" r="0" b="0"/>
+            <wp:docPr id="5" name="Рисунок 5"/>
+            <wp:cNvGraphicFramePr>
+              <a:graphicFrameLocks xmlns:a="http://schemas.openxmlformats.org/drawingml/2006/main" noChangeAspect="1"/>
+            </wp:cNvGraphicFramePr>
+            <a:graphic xmlns:a="http://schemas.openxmlformats.org/drawingml/2006/main">
+              <a:graphicData uri="http://schemas.openxmlformats.org/drawingml/2006/picture">
+                <pic:pic xmlns:pic="http://schemas.openxmlformats.org/drawingml/2006/picture">
+                  <pic:nvPicPr>
+                    <pic:cNvPr id="0" name="Picture 6"/>
+                    <pic:cNvPicPr>
+                      <a:picLocks noChangeAspect="1" noChangeArrowheads="1"/>
+                    </pic:cNvPicPr>
+                  </pic:nvPicPr>
+                  <pic:blipFill>
+                    <a:blip r:embed="rId12">
+                      <a:extLst>
+                        <a:ext uri="{28A0092B-C50C-407E-A947-70E740481C1C}">
+                          <a14:useLocalDpi xmlns:a14="http://schemas.microsoft.com/office/drawing/2010/main" val="0"/>
+                        </a:ext>
+                      </a:extLst>
+                    </a:blip>
+                    <a:srcRect/>
+                    <a:stretch>
+                      <a:fillRect/>
+                    </a:stretch>
+                  </pic:blipFill>
+                  <pic:spPr bwMode="auto">
+                    <a:xfrm>
+                      <a:off x="0" y="0"/>
+                      <a:ext cx="6477000" cy="2095500"/>
+                    </a:xfrm>
+                    <a:prstGeom prst="rect">
+                      <a:avLst/>
+                    </a:prstGeom>
+                    <a:noFill/>
+                    <a:ln>
+                      <a:noFill/>
+                    </a:ln>
+                  </pic:spPr>
+                </pic:pic>
+              </a:graphicData>
+            </a:graphic>
+          </wp:inline>
+        </w:drawing>
+      </w:r>
+    </w:p>
+    <w:p>
+      <w:pPr>
+        <w:spacing w:line="360" w:lineRule="auto"/>
+        <w:jc w:val="center"/>
+        <w:rPr>
+          <w:rFonts w:ascii="Times New Roman" w:hAnsi="Times New Roman" w:cs="Times New Roman"/>
+          <w:sz w:val="28"/>
+          <w:szCs w:val="28"/>
+        </w:rPr>
+      </w:pPr>
+      <w:r>
+        <w:rPr>
+          <w:rFonts w:ascii="Times New Roman" w:hAnsi="Times New Roman" w:cs="Times New Roman"/>
+          <w:sz w:val="28"/>
+          <w:szCs w:val="28"/>
+        </w:rPr>
+        <w:t>Рисунок 6.5 – Объединение двух текстовых файлов в один и вывод текста из него</w:t>
+      </w:r>
+    </w:p>
+    <w:p>
+      <w:pPr>
+        <w:spacing w:line="360" w:lineRule="auto"/>
+        <w:jc w:val="both"/>
+        <w:rPr>
+          <w:rFonts w:ascii="Times New Roman" w:hAnsi="Times New Roman" w:cs="Times New Roman"/>
+          <w:sz w:val="28"/>
+          <w:szCs w:val="28"/>
+        </w:rPr>
+      </w:pPr>
+      <w:r>
+        <w:rPr>
+          <w:rFonts w:ascii="Times New Roman" w:hAnsi="Times New Roman" w:cs="Times New Roman"/>
+          <w:sz w:val="28"/>
+          <w:szCs w:val="28"/>
+        </w:rPr>
+        <w:tab/>
+        <w:t xml:space="preserve">Затем с помощью команды </w:t>
+      </w:r>
+      <w:r>
+        <w:rPr>
+          <w:rFonts w:ascii="Times New Roman" w:hAnsi="Times New Roman" w:cs="Times New Roman"/>
+          <w:sz w:val="28"/>
+          <w:szCs w:val="28"/>
+          <w:lang w:val="en-US"/>
+        </w:rPr>
+        <w:t>mv</w:t>
+      </w:r>
+      <w:r>
+        <w:rPr>
+          <w:rFonts w:ascii="Times New Roman" w:hAnsi="Times New Roman" w:cs="Times New Roman"/>
+          <w:sz w:val="28"/>
+          <w:szCs w:val="28"/>
+        </w:rPr>
+        <w:t xml:space="preserve"> </w:t>
+      </w:r>
+      <w:r>
+        <w:rPr>
+          <w:rFonts w:ascii="Times New Roman" w:hAnsi="Times New Roman" w:cs="Times New Roman"/>
+          <w:sz w:val="28"/>
+          <w:szCs w:val="28"/>
+        </w:rPr>
+        <w:t>третий текстовый файл был перемещен на каталог выше (Рис. 6.6).</w:t>
+      </w:r>
+    </w:p>
+    <w:p>
+      <w:pPr>
+        <w:spacing w:line="360" w:lineRule="auto"/>
+        <w:jc w:val="center"/>
+        <w:rPr>
+          <w:rFonts w:ascii="Times New Roman" w:hAnsi="Times New Roman" w:cs="Times New Roman"/>
+          <w:sz w:val="28"/>
+          <w:szCs w:val="28"/>
+        </w:rPr>
+      </w:pPr>
+      <w:r>
+        <w:rPr>
+          <w:rFonts w:ascii="Times New Roman" w:hAnsi="Times New Roman" w:cs="Times New Roman"/>
+          <w:noProof/>
+          <w:sz w:val="28"/>
+          <w:szCs w:val="28"/>
+        </w:rPr>
+        <w:drawing>
+          <wp:inline distT="0" distB="0" distL="0" distR="0" wp14:anchorId="64DA1FB7" wp14:editId="52A55273">
+            <wp:extent cx="6477000" cy="2438400"/>
+            <wp:effectExtent l="0" t="0" r="0" b="0"/>
+            <wp:docPr id="6" name="Рисунок 6"/>
+            <wp:cNvGraphicFramePr>
+              <a:graphicFrameLocks xmlns:a="http://schemas.openxmlformats.org/drawingml/2006/main" noChangeAspect="1"/>
+            </wp:cNvGraphicFramePr>
+            <a:graphic xmlns:a="http://schemas.openxmlformats.org/drawingml/2006/main">
+              <a:graphicData uri="http://schemas.openxmlformats.org/drawingml/2006/picture">
+                <pic:pic xmlns:pic="http://schemas.openxmlformats.org/drawingml/2006/picture">
+                  <pic:nvPicPr>
+                    <pic:cNvPr id="0" name="Picture 7"/>
+                    <pic:cNvPicPr>
+                      <a:picLocks noChangeAspect="1" noChangeArrowheads="1"/>
+                    </pic:cNvPicPr>
+                  </pic:nvPicPr>
+                  <pic:blipFill>
+                    <a:blip r:embed="rId13">
+                      <a:extLst>
+                        <a:ext uri="{28A0092B-C50C-407E-A947-70E740481C1C}">
+                          <a14:useLocalDpi xmlns:a14="http://schemas.microsoft.com/office/drawing/2010/main" val="0"/>
+                        </a:ext>
+                      </a:extLst>
+                    </a:blip>
+                    <a:srcRect/>
+                    <a:stretch>
+                      <a:fillRect/>
+                    </a:stretch>
+                  </pic:blipFill>
+                  <pic:spPr bwMode="auto">
+                    <a:xfrm>
+                      <a:off x="0" y="0"/>
+                      <a:ext cx="6477000" cy="2438400"/>
+                    </a:xfrm>
+                    <a:prstGeom prst="rect">
+                      <a:avLst/>
+                    </a:prstGeom>
+                    <a:noFill/>
+                    <a:ln>
+                      <a:noFill/>
+                    </a:ln>
+                  </pic:spPr>
+                </pic:pic>
+              </a:graphicData>
+            </a:graphic>
+          </wp:inline>
+        </w:drawing>
+      </w:r>
+    </w:p>
+    <w:p>
+      <w:pPr>
+        <w:spacing w:line="360" w:lineRule="auto"/>
+        <w:jc w:val="center"/>
+        <w:rPr>
+          <w:rFonts w:ascii="Times New Roman" w:hAnsi="Times New Roman" w:cs="Times New Roman"/>
+          <w:sz w:val="28"/>
+          <w:szCs w:val="28"/>
+        </w:rPr>
+      </w:pPr>
+      <w:r>
+        <w:rPr>
+          <w:rFonts w:ascii="Times New Roman" w:hAnsi="Times New Roman" w:cs="Times New Roman"/>
+          <w:sz w:val="28"/>
+          <w:szCs w:val="28"/>
+        </w:rPr>
+        <w:t>Рисунок 6.6 – Перемещение третьего текстового файла на уровень выше</w:t>
+      </w:r>
+    </w:p>
+    <w:p>
+      <w:pPr>
+        <w:spacing w:line="360" w:lineRule="auto"/>
+        <w:jc w:val="both"/>
+        <w:rPr>
+          <w:rFonts w:ascii="Times New Roman" w:hAnsi="Times New Roman" w:cs="Times New Roman"/>
+          <w:sz w:val="28"/>
+          <w:szCs w:val="28"/>
+        </w:rPr>
+      </w:pPr>
+      <w:r>
+        <w:rPr>
+          <w:rFonts w:ascii="Times New Roman" w:hAnsi="Times New Roman" w:cs="Times New Roman"/>
+          <w:sz w:val="28"/>
+          <w:szCs w:val="28"/>
+        </w:rPr>
+        <w:tab/>
+        <w:t xml:space="preserve">В заключении все созданные каталоги и файлы были удалены с помощью команды </w:t>
+      </w:r>
+      <w:r>
+        <w:rPr>
+          <w:rFonts w:ascii="Times New Roman" w:hAnsi="Times New Roman" w:cs="Times New Roman"/>
+          <w:sz w:val="28"/>
+          <w:szCs w:val="28"/>
+          <w:lang w:val="en-US"/>
+        </w:rPr>
+        <w:t>rm</w:t>
+      </w:r>
+      <w:r>
+        <w:rPr>
+          <w:rFonts w:ascii="Times New Roman" w:hAnsi="Times New Roman" w:cs="Times New Roman"/>
+          <w:sz w:val="28"/>
+          <w:szCs w:val="28"/>
+        </w:rPr>
+        <w:t xml:space="preserve"> </w:t>
+      </w:r>
+      <w:r>
+        <w:rPr>
+          <w:rFonts w:ascii="Times New Roman" w:hAnsi="Times New Roman" w:cs="Times New Roman"/>
+          <w:sz w:val="28"/>
+          <w:szCs w:val="28"/>
+        </w:rPr>
+        <w:t xml:space="preserve">и флагом </w:t>
+      </w:r>
+      <w:r>
+        <w:rPr>
+          <w:rFonts w:ascii="Times New Roman" w:hAnsi="Times New Roman" w:cs="Times New Roman"/>
+          <w:sz w:val="28"/>
+          <w:szCs w:val="28"/>
+        </w:rPr>
+        <w:t>-</w:t>
+      </w:r>
+      <w:r>
+        <w:rPr>
+          <w:rFonts w:ascii="Times New Roman" w:hAnsi="Times New Roman" w:cs="Times New Roman"/>
+          <w:sz w:val="28"/>
+          <w:szCs w:val="28"/>
+          <w:lang w:val="en-US"/>
+        </w:rPr>
+        <w:t>r</w:t>
+      </w:r>
+      <w:r>
+        <w:rPr>
+          <w:rFonts w:ascii="Times New Roman" w:hAnsi="Times New Roman" w:cs="Times New Roman"/>
+          <w:sz w:val="28"/>
+          <w:szCs w:val="28"/>
+        </w:rPr>
+        <w:t>.</w:t>
+      </w:r>
+    </w:p>
+    <w:p>
+      <w:pPr>
+        <w:spacing w:line="360" w:lineRule="auto"/>
+        <w:jc w:val="center"/>
+        <w:rPr>
+          <w:rFonts w:ascii="Times New Roman" w:hAnsi="Times New Roman" w:cs="Times New Roman"/>
+          <w:sz w:val="28"/>
+          <w:szCs w:val="28"/>
+        </w:rPr>
+      </w:pPr>
+      <w:r>
+        <w:rPr>
+          <w:rFonts w:ascii="Times New Roman" w:hAnsi="Times New Roman" w:cs="Times New Roman"/>
+          <w:noProof/>
+          <w:sz w:val="28"/>
+          <w:szCs w:val="28"/>
+        </w:rPr>
+        <w:drawing>
+          <wp:inline distT="0" distB="0" distL="0" distR="0" wp14:anchorId="621299CC" wp14:editId="28BECFB8">
+            <wp:extent cx="4282440" cy="1633916"/>
+            <wp:effectExtent l="0" t="0" r="3810" b="4445"/>
+            <wp:docPr id="7" name="Рисунок 7"/>
+            <wp:cNvGraphicFramePr>
+              <a:graphicFrameLocks xmlns:a="http://schemas.openxmlformats.org/drawingml/2006/main" noChangeAspect="1"/>
+            </wp:cNvGraphicFramePr>
+            <a:graphic xmlns:a="http://schemas.openxmlformats.org/drawingml/2006/main">
+              <a:graphicData uri="http://schemas.openxmlformats.org/drawingml/2006/picture">
+                <pic:pic xmlns:pic="http://schemas.openxmlformats.org/drawingml/2006/picture">
+                  <pic:nvPicPr>
+                    <pic:cNvPr id="0" name="Picture 8"/>
+                    <pic:cNvPicPr>
+                      <a:picLocks noChangeAspect="1" noChangeArrowheads="1"/>
+                    </pic:cNvPicPr>
+                  </pic:nvPicPr>
+                  <pic:blipFill>
+                    <a:blip r:embed="rId14">
+                      <a:extLst>
+                        <a:ext uri="{28A0092B-C50C-407E-A947-70E740481C1C}">
+                          <a14:useLocalDpi xmlns:a14="http://schemas.microsoft.com/office/drawing/2010/main" val="0"/>
+                        </a:ext>
+                      </a:extLst>
+                    </a:blip>
+                    <a:srcRect/>
+                    <a:stretch>
+                      <a:fillRect/>
+                    </a:stretch>
+                  </pic:blipFill>
+                  <pic:spPr bwMode="auto">
+                    <a:xfrm>
+                      <a:off x="0" y="0"/>
+                      <a:ext cx="4286057" cy="1635296"/>
+                    </a:xfrm>
+                    <a:prstGeom prst="rect">
+                      <a:avLst/>
+                    </a:prstGeom>
+                    <a:noFill/>
+                    <a:ln>
+                      <a:noFill/>
+                    </a:ln>
+                  </pic:spPr>
+                </pic:pic>
+              </a:graphicData>
+            </a:graphic>
+          </wp:inline>
+        </w:drawing>
+      </w:r>
+    </w:p>
+    <w:p>
+      <w:pPr>
+        <w:spacing w:line="360" w:lineRule="auto"/>
+        <w:jc w:val="center"/>
+        <w:rPr>
+          <w:rFonts w:ascii="Times New Roman" w:hAnsi="Times New Roman" w:cs="Times New Roman"/>
+          <w:sz w:val="28"/>
+          <w:szCs w:val="28"/>
+        </w:rPr>
+      </w:pPr>
+      <w:r>
+        <w:rPr>
+          <w:rFonts w:ascii="Times New Roman" w:hAnsi="Times New Roman" w:cs="Times New Roman"/>
+          <w:sz w:val="28"/>
+          <w:szCs w:val="28"/>
+        </w:rPr>
+        <w:t>Рисунок 6.7 – Удаление каталогов и файлов</w:t>
+      </w:r>
+    </w:p>
+    <w:p>
+      <w:pPr>
+        <w:spacing w:line="360" w:lineRule="auto"/>
+        <w:jc w:val="both"/>
+        <w:rPr>
+          <w:rFonts w:ascii="Times New Roman" w:hAnsi="Times New Roman" w:cs="Times New Roman"/>
+          <w:bCs/>
+          <w:noProof/>
+          <w:sz w:val="28"/>
+          <w:szCs w:val="28"/>
+        </w:rPr>
+      </w:pPr>
+      <w:r>
+        <w:rPr>
+          <w:rFonts w:ascii="Times New Roman" w:hAnsi="Times New Roman" w:cs="Times New Roman"/>
+          <w:bCs/>
+          <w:noProof/>
+          <w:sz w:val="28"/>
+          <w:szCs w:val="28"/>
+        </w:rPr>
+        <w:tab/>
+      </w:r>
+      <w:r>
+        <w:rPr>
+          <w:rFonts w:ascii="Times New Roman" w:hAnsi="Times New Roman" w:cs="Times New Roman"/>
+          <w:bCs/>
+          <w:noProof/>
+          <w:sz w:val="28"/>
+          <w:szCs w:val="28"/>
+        </w:rPr>
+        <w:t xml:space="preserve">6.3.2 </w:t>
+      </w:r>
+      <w:r>
+        <w:rPr>
+          <w:rFonts w:ascii="Times New Roman" w:hAnsi="Times New Roman" w:cs="Times New Roman"/>
+          <w:bCs/>
+          <w:noProof/>
+          <w:sz w:val="28"/>
+          <w:szCs w:val="28"/>
+        </w:rPr>
+        <w:t>Был</w:t>
+      </w:r>
+      <w:r>
+        <w:rPr>
+          <w:rFonts w:ascii="Times New Roman" w:hAnsi="Times New Roman" w:cs="Times New Roman"/>
+          <w:bCs/>
+          <w:noProof/>
+          <w:sz w:val="28"/>
+          <w:szCs w:val="28"/>
+        </w:rPr>
+        <w:t xml:space="preserve"> </w:t>
+      </w:r>
+      <w:r>
+        <w:rPr>
+          <w:rFonts w:ascii="Times New Roman" w:hAnsi="Times New Roman" w:cs="Times New Roman"/>
+          <w:bCs/>
+          <w:noProof/>
+          <w:sz w:val="28"/>
+          <w:szCs w:val="28"/>
+        </w:rPr>
+        <w:t>написан скрипт, текст которого представлен ниже.</w:t>
+      </w:r>
+    </w:p>
+    <w:p>
+      <w:pPr>
+        <w:spacing w:line="240" w:lineRule="auto"/>
+        <w:rPr>
+          <w:rFonts w:ascii="Courier New" w:hAnsi="Courier New" w:cs="Courier New"/>
+          <w:bCs/>
+          <w:noProof/>
+          <w:sz w:val="20"/>
+          <w:szCs w:val="20"/>
+        </w:rPr>
+      </w:pPr>
+      <w:r>
+        <w:rPr>
+          <w:rFonts w:ascii="Courier New" w:hAnsi="Courier New" w:cs="Courier New"/>
+          <w:bCs/>
+          <w:noProof/>
+          <w:sz w:val="20"/>
+          <w:szCs w:val="20"/>
+        </w:rPr>
+        <w:lastRenderedPageBreak/>
+        <w:t>#!/bin/bash</w:t>
+      </w:r>
+    </w:p>
+    <w:p>
+      <w:pPr>
+        <w:spacing w:line="240" w:lineRule="auto"/>
+        <w:rPr>
+          <w:rFonts w:ascii="Courier New" w:hAnsi="Courier New" w:cs="Courier New"/>
+          <w:bCs/>
+          <w:noProof/>
+          <w:sz w:val="20"/>
+          <w:szCs w:val="20"/>
+        </w:rPr>
+      </w:pPr>
+    </w:p>
+    <w:p>
+      <w:pPr>
+        <w:spacing w:line="240" w:lineRule="auto"/>
+        <w:rPr>
+          <w:rFonts w:ascii="Courier New" w:hAnsi="Courier New" w:cs="Courier New"/>
+          <w:bCs/>
+          <w:noProof/>
+          <w:sz w:val="20"/>
+          <w:szCs w:val="20"/>
+        </w:rPr>
+      </w:pPr>
+      <w:r>
+        <w:rPr>
+          <w:rFonts w:ascii="Courier New" w:hAnsi="Courier New" w:cs="Courier New"/>
+          <w:bCs/>
+          <w:noProof/>
+          <w:sz w:val="20"/>
+          <w:szCs w:val="20"/>
+        </w:rPr>
+        <w:t>### Задание переменных ###</w:t>
+      </w:r>
+    </w:p>
+    <w:p>
+      <w:pPr>
+        <w:spacing w:line="240" w:lineRule="auto"/>
+        <w:rPr>
+          <w:rFonts w:ascii="Courier New" w:hAnsi="Courier New" w:cs="Courier New"/>
+          <w:bCs/>
+          <w:noProof/>
+          <w:sz w:val="20"/>
+          <w:szCs w:val="20"/>
+        </w:rPr>
+      </w:pPr>
+      <w:r>
+        <w:rPr>
+          <w:rFonts w:ascii="Courier New" w:hAnsi="Courier New" w:cs="Courier New"/>
+          <w:bCs/>
+          <w:noProof/>
+          <w:sz w:val="20"/>
+          <w:szCs w:val="20"/>
+        </w:rPr>
+        <w:t>FILE_LOG="$(basename "${0}").log"</w:t>
+      </w:r>
+    </w:p>
+    <w:p>
+      <w:pPr>
+        <w:spacing w:line="240" w:lineRule="auto"/>
+        <w:rPr>
+          <w:rFonts w:ascii="Courier New" w:hAnsi="Courier New" w:cs="Courier New"/>
+          <w:bCs/>
+          <w:noProof/>
+          <w:sz w:val="20"/>
+          <w:szCs w:val="20"/>
+          <w:lang w:val="en-US"/>
+        </w:rPr>
+      </w:pPr>
+      <w:r>
+        <w:rPr>
+          <w:rFonts w:ascii="Courier New" w:hAnsi="Courier New" w:cs="Courier New"/>
+          <w:bCs/>
+          <w:noProof/>
+          <w:sz w:val="20"/>
+          <w:szCs w:val="20"/>
+          <w:lang w:val="en-US"/>
+        </w:rPr>
+        <w:t>USER_NAME="Danil"</w:t>
+      </w:r>
+    </w:p>
+    <w:p>
+      <w:pPr>
+        <w:spacing w:line="240" w:lineRule="auto"/>
+        <w:rPr>
+          <w:rFonts w:ascii="Courier New" w:hAnsi="Courier New" w:cs="Courier New"/>
+          <w:bCs/>
+          <w:noProof/>
+          <w:sz w:val="20"/>
+          <w:szCs w:val="20"/>
+          <w:lang w:val="en-US"/>
+        </w:rPr>
+      </w:pPr>
+      <w:r>
+        <w:rPr>
+          <w:rFonts w:ascii="Courier New" w:hAnsi="Courier New" w:cs="Courier New"/>
+          <w:bCs/>
+          <w:noProof/>
+          <w:sz w:val="20"/>
+          <w:szCs w:val="20"/>
+          <w:lang w:val="en-US"/>
+        </w:rPr>
+        <w:t>USER_NAME_REVERSED="linaD"</w:t>
+      </w:r>
+    </w:p>
+    <w:p>
+      <w:pPr>
+        <w:spacing w:line="240" w:lineRule="auto"/>
+        <w:rPr>
+          <w:rFonts w:ascii="Courier New" w:hAnsi="Courier New" w:cs="Courier New"/>
+          <w:bCs/>
+          <w:noProof/>
+          <w:sz w:val="20"/>
+          <w:szCs w:val="20"/>
+          <w:lang w:val="en-US"/>
+        </w:rPr>
+      </w:pPr>
+      <w:r>
+        <w:rPr>
+          <w:rFonts w:ascii="Courier New" w:hAnsi="Courier New" w:cs="Courier New"/>
+          <w:bCs/>
+          <w:noProof/>
+          <w:sz w:val="20"/>
+          <w:szCs w:val="20"/>
+          <w:lang w:val="en-US"/>
+        </w:rPr>
+        <w:t>USER_SURNAME="Khromenko"</w:t>
+      </w:r>
+    </w:p>
+    <w:p>
+      <w:pPr>
+        <w:spacing w:line="240" w:lineRule="auto"/>
+        <w:rPr>
+          <w:rFonts w:ascii="Courier New" w:hAnsi="Courier New" w:cs="Courier New"/>
+          <w:bCs/>
+          <w:noProof/>
+          <w:sz w:val="20"/>
+          <w:szCs w:val="20"/>
+          <w:lang w:val="en-US"/>
+        </w:rPr>
+      </w:pPr>
+      <w:r>
+        <w:rPr>
+          <w:rFonts w:ascii="Courier New" w:hAnsi="Courier New" w:cs="Courier New"/>
+          <w:bCs/>
+          <w:noProof/>
+          <w:sz w:val="20"/>
+          <w:szCs w:val="20"/>
+          <w:lang w:val="en-US"/>
+        </w:rPr>
+        <w:t>USER_OTCH="Alekseevich"</w:t>
+      </w:r>
+    </w:p>
+    <w:p>
+      <w:pPr>
+        <w:spacing w:line="240" w:lineRule="auto"/>
+        <w:rPr>
+          <w:rFonts w:ascii="Courier New" w:hAnsi="Courier New" w:cs="Courier New"/>
+          <w:bCs/>
+          <w:noProof/>
+          <w:sz w:val="20"/>
+          <w:szCs w:val="20"/>
+          <w:lang w:val="en-US"/>
+        </w:rPr>
+      </w:pPr>
+      <w:r>
+        <w:rPr>
+          <w:rFonts w:ascii="Courier New" w:hAnsi="Courier New" w:cs="Courier New"/>
+          <w:bCs/>
+          <w:noProof/>
+          <w:sz w:val="20"/>
+          <w:szCs w:val="20"/>
+          <w:lang w:val="en-US"/>
+        </w:rPr>
+        <w:t>USER_GROUP="IS/b-20-2-o"</w:t>
+      </w:r>
+    </w:p>
+    <w:p>
+      <w:pPr>
+        <w:spacing w:line="240" w:lineRule="auto"/>
+        <w:rPr>
+          <w:rFonts w:ascii="Courier New" w:hAnsi="Courier New" w:cs="Courier New"/>
+          <w:bCs/>
+          <w:noProof/>
+          <w:sz w:val="20"/>
+          <w:szCs w:val="20"/>
+          <w:lang w:val="en-US"/>
+        </w:rPr>
+      </w:pPr>
+    </w:p>
+    <w:p>
+      <w:pPr>
+        <w:spacing w:line="240" w:lineRule="auto"/>
+        <w:rPr>
+          <w:rFonts w:ascii="Courier New" w:hAnsi="Courier New" w:cs="Courier New"/>
+          <w:bCs/>
+          <w:noProof/>
+          <w:sz w:val="20"/>
+          <w:szCs w:val="20"/>
+          <w:lang w:val="en-US"/>
+        </w:rPr>
+      </w:pPr>
+      <w:r>
+        <w:rPr>
+          <w:rFonts w:ascii="Courier New" w:hAnsi="Courier New" w:cs="Courier New"/>
+          <w:bCs/>
+          <w:noProof/>
+          <w:sz w:val="20"/>
+          <w:szCs w:val="20"/>
+          <w:lang w:val="en-US"/>
+        </w:rPr>
+        <w:t>DIR_NAME_1="${USER_SURNAME}.${USER_NAME}.${USER_GROUP:5}"</w:t>
+      </w:r>
+    </w:p>
+    <w:p>
+      <w:pPr>
+        <w:spacing w:line="240" w:lineRule="auto"/>
+        <w:rPr>
+          <w:rFonts w:ascii="Courier New" w:hAnsi="Courier New" w:cs="Courier New"/>
+          <w:bCs/>
+          <w:noProof/>
+          <w:sz w:val="20"/>
+          <w:szCs w:val="20"/>
+          <w:lang w:val="en-US"/>
+        </w:rPr>
+      </w:pPr>
+      <w:r>
+        <w:rPr>
+          <w:rFonts w:ascii="Courier New" w:hAnsi="Courier New" w:cs="Courier New"/>
+          <w:bCs/>
+          <w:noProof/>
+          <w:sz w:val="20"/>
+          <w:szCs w:val="20"/>
+          <w:lang w:val="en-US"/>
+        </w:rPr>
+        <w:t>DIR_NAME_2="${USER_SURNAME:0:1}.${USER_NAME:0:1}.${USER_OTCH:0:1}"</w:t>
+      </w:r>
+    </w:p>
+    <w:p>
+      <w:pPr>
+        <w:spacing w:line="240" w:lineRule="auto"/>
+        <w:rPr>
+          <w:rFonts w:ascii="Courier New" w:hAnsi="Courier New" w:cs="Courier New"/>
+          <w:bCs/>
+          <w:noProof/>
+          <w:sz w:val="20"/>
+          <w:szCs w:val="20"/>
+          <w:lang w:val="en-US"/>
+        </w:rPr>
+      </w:pPr>
+    </w:p>
+    <w:p>
+      <w:pPr>
+        <w:spacing w:line="240" w:lineRule="auto"/>
+        <w:rPr>
+          <w:rFonts w:ascii="Courier New" w:hAnsi="Courier New" w:cs="Courier New"/>
+          <w:bCs/>
+          <w:noProof/>
+          <w:sz w:val="20"/>
+          <w:szCs w:val="20"/>
+        </w:rPr>
+      </w:pPr>
+      <w:r>
+        <w:rPr>
+          <w:rFonts w:ascii="Courier New" w:hAnsi="Courier New" w:cs="Courier New"/>
+          <w:bCs/>
+          <w:noProof/>
+          <w:sz w:val="20"/>
+          <w:szCs w:val="20"/>
+        </w:rPr>
+        <w:t>file_third_name=""</w:t>
+      </w:r>
+    </w:p>
+    <w:p>
+      <w:pPr>
+        <w:spacing w:line="240" w:lineRule="auto"/>
+        <w:rPr>
+          <w:rFonts w:ascii="Courier New" w:hAnsi="Courier New" w:cs="Courier New"/>
+          <w:bCs/>
+          <w:noProof/>
+          <w:sz w:val="20"/>
+          <w:szCs w:val="20"/>
+        </w:rPr>
+      </w:pPr>
+    </w:p>
+    <w:p>
+      <w:pPr>
+        <w:spacing w:line="240" w:lineRule="auto"/>
+        <w:rPr>
+          <w:rFonts w:ascii="Courier New" w:hAnsi="Courier New" w:cs="Courier New"/>
+          <w:bCs/>
+          <w:noProof/>
+          <w:sz w:val="20"/>
+          <w:szCs w:val="20"/>
+        </w:rPr>
+      </w:pPr>
+    </w:p>
+    <w:p>
+      <w:pPr>
+        <w:spacing w:line="240" w:lineRule="auto"/>
+        <w:rPr>
+          <w:rFonts w:ascii="Courier New" w:hAnsi="Courier New" w:cs="Courier New"/>
+          <w:bCs/>
+          <w:noProof/>
+          <w:sz w:val="20"/>
+          <w:szCs w:val="20"/>
+        </w:rPr>
+      </w:pPr>
+      <w:r>
+        <w:rPr>
+          <w:rFonts w:ascii="Courier New" w:hAnsi="Courier New" w:cs="Courier New"/>
+          <w:bCs/>
+          <w:noProof/>
+          <w:sz w:val="20"/>
+          <w:szCs w:val="20"/>
+        </w:rPr>
+        <w:t>### Выполнение скрипта ###</w:t>
+      </w:r>
+    </w:p>
+    <w:p>
+      <w:pPr>
+        <w:spacing w:line="240" w:lineRule="auto"/>
+        <w:rPr>
+          <w:rFonts w:ascii="Courier New" w:hAnsi="Courier New" w:cs="Courier New"/>
+          <w:bCs/>
+          <w:noProof/>
+          <w:sz w:val="20"/>
+          <w:szCs w:val="20"/>
+        </w:rPr>
+      </w:pPr>
+    </w:p>
+    <w:p>
+      <w:pPr>
+        <w:spacing w:line="240" w:lineRule="auto"/>
+        <w:rPr>
+          <w:rFonts w:ascii="Courier New" w:hAnsi="Courier New" w:cs="Courier New"/>
+          <w:bCs/>
+          <w:noProof/>
+          <w:sz w:val="20"/>
+          <w:szCs w:val="20"/>
+        </w:rPr>
+      </w:pPr>
+      <w:r>
+        <w:rPr>
+          <w:rFonts w:ascii="Courier New" w:hAnsi="Courier New" w:cs="Courier New"/>
+          <w:bCs/>
+          <w:noProof/>
+          <w:sz w:val="20"/>
+          <w:szCs w:val="20"/>
+        </w:rPr>
+        <w:t># Начало новой сессии</w:t>
+      </w:r>
+    </w:p>
+    <w:p>
+      <w:pPr>
+        <w:spacing w:line="240" w:lineRule="auto"/>
+        <w:rPr>
+          <w:rFonts w:ascii="Courier New" w:hAnsi="Courier New" w:cs="Courier New"/>
+          <w:bCs/>
+          <w:noProof/>
+          <w:sz w:val="20"/>
+          <w:szCs w:val="20"/>
+        </w:rPr>
+      </w:pPr>
+      <w:r>
+        <w:rPr>
+          <w:rFonts w:ascii="Courier New" w:hAnsi="Courier New" w:cs="Courier New"/>
+          <w:bCs/>
+          <w:noProof/>
+          <w:sz w:val="20"/>
+          <w:szCs w:val="20"/>
+        </w:rPr>
+        <w:t>echo -e "----- Начало новой сессии в $(date) -----" &gt;&gt;"${FILE_LOG}"</w:t>
+      </w:r>
+    </w:p>
+    <w:p>
+      <w:pPr>
+        <w:spacing w:line="240" w:lineRule="auto"/>
+        <w:rPr>
+          <w:rFonts w:ascii="Courier New" w:hAnsi="Courier New" w:cs="Courier New"/>
+          <w:bCs/>
+          <w:noProof/>
+          <w:sz w:val="20"/>
+          <w:szCs w:val="20"/>
+        </w:rPr>
+      </w:pPr>
+    </w:p>
+    <w:p>
+      <w:pPr>
+        <w:spacing w:line="240" w:lineRule="auto"/>
+        <w:rPr>
+          <w:rFonts w:ascii="Courier New" w:hAnsi="Courier New" w:cs="Courier New"/>
+          <w:bCs/>
+          <w:noProof/>
+          <w:sz w:val="20"/>
+          <w:szCs w:val="20"/>
+        </w:rPr>
+      </w:pPr>
+      <w:r>
+        <w:rPr>
+          <w:rFonts w:ascii="Courier New" w:hAnsi="Courier New" w:cs="Courier New"/>
+          <w:bCs/>
+          <w:noProof/>
+          <w:sz w:val="20"/>
+          <w:szCs w:val="20"/>
+        </w:rPr>
+        <w:t># Содание дерева каталогов</w:t>
+      </w:r>
+    </w:p>
+    <w:p>
+      <w:pPr>
+        <w:spacing w:line="240" w:lineRule="auto"/>
+        <w:rPr>
+          <w:rFonts w:ascii="Courier New" w:hAnsi="Courier New" w:cs="Courier New"/>
+          <w:bCs/>
+          <w:noProof/>
+          <w:sz w:val="20"/>
+          <w:szCs w:val="20"/>
+        </w:rPr>
+      </w:pPr>
+      <w:r>
+        <w:rPr>
+          <w:rFonts w:ascii="Courier New" w:hAnsi="Courier New" w:cs="Courier New"/>
+          <w:bCs/>
+          <w:noProof/>
+          <w:sz w:val="20"/>
+          <w:szCs w:val="20"/>
+        </w:rPr>
+        <w:t>#seq - begin, step, end'</w:t>
+      </w:r>
+    </w:p>
+    <w:p>
+      <w:pPr>
+        <w:spacing w:line="240" w:lineRule="auto"/>
+        <w:rPr>
+          <w:rFonts w:ascii="Courier New" w:hAnsi="Courier New" w:cs="Courier New"/>
+          <w:bCs/>
+          <w:noProof/>
+          <w:sz w:val="20"/>
+          <w:szCs w:val="20"/>
+          <w:lang w:val="en-US"/>
+        </w:rPr>
+      </w:pPr>
+      <w:r>
+        <w:rPr>
+          <w:rFonts w:ascii="Courier New" w:hAnsi="Courier New" w:cs="Courier New"/>
+          <w:bCs/>
+          <w:noProof/>
+          <w:sz w:val="20"/>
+          <w:szCs w:val="20"/>
+          <w:lang w:val="en-US"/>
+        </w:rPr>
+        <w:t>for i in `seq 1 1 3`; do</w:t>
+      </w:r>
+    </w:p>
+    <w:p>
+      <w:pPr>
+        <w:spacing w:line="240" w:lineRule="auto"/>
+        <w:rPr>
+          <w:rFonts w:ascii="Courier New" w:hAnsi="Courier New" w:cs="Courier New"/>
+          <w:bCs/>
+          <w:noProof/>
+          <w:sz w:val="20"/>
+          <w:szCs w:val="20"/>
+          <w:lang w:val="en-US"/>
+        </w:rPr>
+      </w:pPr>
+      <w:r>
+        <w:rPr>
+          <w:rFonts w:ascii="Courier New" w:hAnsi="Courier New" w:cs="Courier New"/>
+          <w:bCs/>
+          <w:noProof/>
+          <w:sz w:val="20"/>
+          <w:szCs w:val="20"/>
+          <w:lang w:val="en-US"/>
+        </w:rPr>
+        <w:tab/>
+        <w:t>mkdir -p "${DIR_NAME_1}/${DIR_NAME_2}.${i}"</w:t>
+      </w:r>
+    </w:p>
+    <w:p>
+      <w:pPr>
+        <w:spacing w:line="240" w:lineRule="auto"/>
+        <w:rPr>
+          <w:rFonts w:ascii="Courier New" w:hAnsi="Courier New" w:cs="Courier New"/>
+          <w:bCs/>
+          <w:noProof/>
+          <w:sz w:val="20"/>
+          <w:szCs w:val="20"/>
+        </w:rPr>
+      </w:pPr>
+      <w:r>
+        <w:rPr>
+          <w:rFonts w:ascii="Courier New" w:hAnsi="Courier New" w:cs="Courier New"/>
+          <w:bCs/>
+          <w:noProof/>
+          <w:sz w:val="20"/>
+          <w:szCs w:val="20"/>
+        </w:rPr>
+        <w:t>done</w:t>
+      </w:r>
+    </w:p>
+    <w:p>
+      <w:pPr>
+        <w:spacing w:line="240" w:lineRule="auto"/>
+        <w:rPr>
+          <w:rFonts w:ascii="Courier New" w:hAnsi="Courier New" w:cs="Courier New"/>
+          <w:bCs/>
+          <w:noProof/>
+          <w:sz w:val="20"/>
+          <w:szCs w:val="20"/>
+        </w:rPr>
+      </w:pPr>
+      <w:r>
+        <w:rPr>
+          <w:rFonts w:ascii="Courier New" w:hAnsi="Courier New" w:cs="Courier New"/>
+          <w:bCs/>
+          <w:noProof/>
+          <w:sz w:val="20"/>
+          <w:szCs w:val="20"/>
+        </w:rPr>
+        <w:t>echo "[DEBUG] Создание нового дерева каталогов." | tee -a "${FILE_LOG}" &gt;&amp;1</w:t>
+      </w:r>
+    </w:p>
+    <w:p>
+      <w:pPr>
+        <w:spacing w:line="240" w:lineRule="auto"/>
+        <w:rPr>
+          <w:rFonts w:ascii="Courier New" w:hAnsi="Courier New" w:cs="Courier New"/>
+          <w:bCs/>
+          <w:noProof/>
+          <w:sz w:val="20"/>
+          <w:szCs w:val="20"/>
+        </w:rPr>
+      </w:pPr>
+    </w:p>
+    <w:p>
+      <w:pPr>
+        <w:spacing w:line="240" w:lineRule="auto"/>
+        <w:rPr>
+          <w:rFonts w:ascii="Courier New" w:hAnsi="Courier New" w:cs="Courier New"/>
+          <w:bCs/>
+          <w:noProof/>
+          <w:sz w:val="20"/>
+          <w:szCs w:val="20"/>
+        </w:rPr>
+      </w:pPr>
+      <w:r>
+        <w:rPr>
+          <w:rFonts w:ascii="Courier New" w:hAnsi="Courier New" w:cs="Courier New"/>
+          <w:bCs/>
+          <w:noProof/>
+          <w:sz w:val="20"/>
+          <w:szCs w:val="20"/>
+        </w:rPr>
+        <w:t># Создание файла в первом каталоге</w:t>
+      </w:r>
+    </w:p>
+    <w:p>
+      <w:pPr>
+        <w:spacing w:line="240" w:lineRule="auto"/>
+        <w:rPr>
+          <w:rFonts w:ascii="Courier New" w:hAnsi="Courier New" w:cs="Courier New"/>
+          <w:bCs/>
+          <w:noProof/>
+          <w:sz w:val="20"/>
+          <w:szCs w:val="20"/>
+          <w:lang w:val="en-US"/>
+        </w:rPr>
+      </w:pPr>
+      <w:r>
+        <w:rPr>
+          <w:rFonts w:ascii="Courier New" w:hAnsi="Courier New" w:cs="Courier New"/>
+          <w:bCs/>
+          <w:noProof/>
+          <w:sz w:val="20"/>
+          <w:szCs w:val="20"/>
+          <w:lang w:val="en-US"/>
+        </w:rPr>
+        <w:t>echo "${USER_SURNAME} ${USER_NAME} ${USER_OTCH} ${USER_GROUP}" &gt;"${DIR_NAME_1}/${DIR_NAME_2}.1/${USER_NAME}.txt"</w:t>
+      </w:r>
+    </w:p>
+    <w:p>
+      <w:pPr>
+        <w:spacing w:line="240" w:lineRule="auto"/>
+        <w:rPr>
+          <w:rFonts w:ascii="Courier New" w:hAnsi="Courier New" w:cs="Courier New"/>
+          <w:bCs/>
+          <w:noProof/>
+          <w:sz w:val="20"/>
+          <w:szCs w:val="20"/>
+        </w:rPr>
+      </w:pPr>
+      <w:r>
+        <w:rPr>
+          <w:rFonts w:ascii="Courier New" w:hAnsi="Courier New" w:cs="Courier New"/>
+          <w:bCs/>
+          <w:noProof/>
+          <w:sz w:val="20"/>
+          <w:szCs w:val="20"/>
+        </w:rPr>
+        <w:t>echo "[DEBUG] Создание файла в первом каталоге и запись информации в файл." | tee -a "${FILE_LOG}" &gt;&amp;1</w:t>
+      </w:r>
+    </w:p>
+    <w:p>
+      <w:pPr>
+        <w:spacing w:line="240" w:lineRule="auto"/>
+        <w:rPr>
+          <w:rFonts w:ascii="Courier New" w:hAnsi="Courier New" w:cs="Courier New"/>
+          <w:bCs/>
+          <w:noProof/>
+          <w:sz w:val="20"/>
+          <w:szCs w:val="20"/>
+        </w:rPr>
+      </w:pPr>
+    </w:p>
+    <w:p>
+      <w:pPr>
+        <w:spacing w:line="240" w:lineRule="auto"/>
+        <w:rPr>
+          <w:rFonts w:ascii="Courier New" w:hAnsi="Courier New" w:cs="Courier New"/>
+          <w:bCs/>
+          <w:noProof/>
+          <w:sz w:val="20"/>
+          <w:szCs w:val="20"/>
+        </w:rPr>
+      </w:pPr>
+      <w:r>
+        <w:rPr>
+          <w:rFonts w:ascii="Courier New" w:hAnsi="Courier New" w:cs="Courier New"/>
+          <w:bCs/>
+          <w:noProof/>
+          <w:sz w:val="20"/>
+          <w:szCs w:val="20"/>
+        </w:rPr>
+        <w:t># Копирование файла во второй каталог и изменение имени</w:t>
+      </w:r>
+    </w:p>
+    <w:p>
+      <w:pPr>
+        <w:spacing w:line="240" w:lineRule="auto"/>
+        <w:rPr>
+          <w:rFonts w:ascii="Courier New" w:hAnsi="Courier New" w:cs="Courier New"/>
+          <w:bCs/>
+          <w:noProof/>
+          <w:sz w:val="20"/>
+          <w:szCs w:val="20"/>
+          <w:lang w:val="en-US"/>
+        </w:rPr>
+      </w:pPr>
+      <w:r>
+        <w:rPr>
+          <w:rFonts w:ascii="Courier New" w:hAnsi="Courier New" w:cs="Courier New"/>
+          <w:bCs/>
+          <w:noProof/>
+          <w:sz w:val="20"/>
+          <w:szCs w:val="20"/>
+          <w:lang w:val="en-US"/>
+        </w:rPr>
+        <w:t>cp "${DIR_NAME_1}/${DIR_NAME_2}.1/${USER_NAME}.txt" "${DIR_NAME_1}/${DIR_NAME_2}.2/${USER_NAME_REVERSED}.txt"</w:t>
+      </w:r>
+    </w:p>
+    <w:p>
+      <w:pPr>
+        <w:spacing w:line="240" w:lineRule="auto"/>
+        <w:rPr>
+          <w:rFonts w:ascii="Courier New" w:hAnsi="Courier New" w:cs="Courier New"/>
+          <w:bCs/>
+          <w:noProof/>
+          <w:sz w:val="20"/>
+          <w:szCs w:val="20"/>
+        </w:rPr>
+      </w:pPr>
+      <w:r>
+        <w:rPr>
+          <w:rFonts w:ascii="Courier New" w:hAnsi="Courier New" w:cs="Courier New"/>
+          <w:bCs/>
+          <w:noProof/>
+          <w:sz w:val="20"/>
+          <w:szCs w:val="20"/>
+        </w:rPr>
+        <w:t>echo "[DEBUG] Копирование файла во 2-ой каталог с изменением имени." | tee -a "${FILE_LOG}" &gt;&amp;1</w:t>
+      </w:r>
+    </w:p>
+    <w:p>
+      <w:pPr>
+        <w:spacing w:line="240" w:lineRule="auto"/>
+        <w:rPr>
+          <w:rFonts w:ascii="Courier New" w:hAnsi="Courier New" w:cs="Courier New"/>
+          <w:bCs/>
+          <w:noProof/>
+          <w:sz w:val="20"/>
+          <w:szCs w:val="20"/>
+        </w:rPr>
+      </w:pPr>
+    </w:p>
+    <w:p>
+      <w:pPr>
+        <w:spacing w:line="240" w:lineRule="auto"/>
+        <w:rPr>
+          <w:rFonts w:ascii="Courier New" w:hAnsi="Courier New" w:cs="Courier New"/>
+          <w:bCs/>
+          <w:noProof/>
+          <w:sz w:val="20"/>
+          <w:szCs w:val="20"/>
+        </w:rPr>
+      </w:pPr>
+      <w:r>
+        <w:rPr>
+          <w:rFonts w:ascii="Courier New" w:hAnsi="Courier New" w:cs="Courier New"/>
+          <w:bCs/>
+          <w:noProof/>
+          <w:sz w:val="20"/>
+          <w:szCs w:val="20"/>
+        </w:rPr>
+        <w:t># Извлечение имени для третьего файла</w:t>
+      </w:r>
+    </w:p>
+    <w:p>
+      <w:pPr>
+        <w:spacing w:line="240" w:lineRule="auto"/>
+        <w:rPr>
+          <w:rFonts w:ascii="Courier New" w:hAnsi="Courier New" w:cs="Courier New"/>
+          <w:bCs/>
+          <w:noProof/>
+          <w:sz w:val="20"/>
+          <w:szCs w:val="20"/>
+        </w:rPr>
+      </w:pPr>
+      <w:r>
+        <w:rPr>
+          <w:rFonts w:ascii="Courier New" w:hAnsi="Courier New" w:cs="Courier New"/>
+          <w:bCs/>
+          <w:noProof/>
+          <w:sz w:val="20"/>
+          <w:szCs w:val="20"/>
+        </w:rPr>
+        <w:t>if [ "${1}" != "" ];</w:t>
+      </w:r>
+    </w:p>
+    <w:p>
+      <w:pPr>
+        <w:spacing w:line="240" w:lineRule="auto"/>
+        <w:rPr>
+          <w:rFonts w:ascii="Courier New" w:hAnsi="Courier New" w:cs="Courier New"/>
+          <w:bCs/>
+          <w:noProof/>
+          <w:sz w:val="20"/>
+          <w:szCs w:val="20"/>
+        </w:rPr>
+      </w:pPr>
+      <w:r>
+        <w:rPr>
+          <w:rFonts w:ascii="Courier New" w:hAnsi="Courier New" w:cs="Courier New"/>
+          <w:bCs/>
+          <w:noProof/>
+          <w:sz w:val="20"/>
+          <w:szCs w:val="20"/>
+        </w:rPr>
+        <w:lastRenderedPageBreak/>
+        <w:t>then # Имя третьего файла было передано</w:t>
+      </w:r>
+    </w:p>
+    <w:p>
+      <w:pPr>
+        <w:spacing w:line="240" w:lineRule="auto"/>
+        <w:rPr>
+          <w:rFonts w:ascii="Courier New" w:hAnsi="Courier New" w:cs="Courier New"/>
+          <w:bCs/>
+          <w:noProof/>
+          <w:sz w:val="20"/>
+          <w:szCs w:val="20"/>
+        </w:rPr>
+      </w:pPr>
+      <w:r>
+        <w:rPr>
+          <w:rFonts w:ascii="Courier New" w:hAnsi="Courier New" w:cs="Courier New"/>
+          <w:bCs/>
+          <w:noProof/>
+          <w:sz w:val="20"/>
+          <w:szCs w:val="20"/>
+        </w:rPr>
+        <w:tab/>
+        <w:t>file_third_name="${1}"</w:t>
+      </w:r>
+    </w:p>
+    <w:p>
+      <w:pPr>
+        <w:spacing w:line="240" w:lineRule="auto"/>
+        <w:rPr>
+          <w:rFonts w:ascii="Courier New" w:hAnsi="Courier New" w:cs="Courier New"/>
+          <w:bCs/>
+          <w:noProof/>
+          <w:sz w:val="20"/>
+          <w:szCs w:val="20"/>
+        </w:rPr>
+      </w:pPr>
+      <w:r>
+        <w:rPr>
+          <w:rFonts w:ascii="Courier New" w:hAnsi="Courier New" w:cs="Courier New"/>
+          <w:bCs/>
+          <w:noProof/>
+          <w:sz w:val="20"/>
+          <w:szCs w:val="20"/>
+        </w:rPr>
+        <w:t>else # Имя третьего файла передано не было</w:t>
+      </w:r>
+    </w:p>
+    <w:p>
+      <w:pPr>
+        <w:spacing w:line="240" w:lineRule="auto"/>
+        <w:rPr>
+          <w:rFonts w:ascii="Courier New" w:hAnsi="Courier New" w:cs="Courier New"/>
+          <w:bCs/>
+          <w:noProof/>
+          <w:sz w:val="20"/>
+          <w:szCs w:val="20"/>
+          <w:lang w:val="en-US"/>
+        </w:rPr>
+      </w:pPr>
+      <w:r>
+        <w:rPr>
+          <w:rFonts w:ascii="Courier New" w:hAnsi="Courier New" w:cs="Courier New"/>
+          <w:bCs/>
+          <w:noProof/>
+          <w:sz w:val="20"/>
+          <w:szCs w:val="20"/>
+        </w:rPr>
+        <w:tab/>
+        <w:t xml:space="preserve">echo '[WARNING] Имя третьего файла не задано.' </w:t>
+      </w:r>
+      <w:r>
+        <w:rPr>
+          <w:rFonts w:ascii="Courier New" w:hAnsi="Courier New" w:cs="Courier New"/>
+          <w:bCs/>
+          <w:noProof/>
+          <w:sz w:val="20"/>
+          <w:szCs w:val="20"/>
+          <w:lang w:val="en-US"/>
+        </w:rPr>
+        <w:t>&gt;&gt;"${FILE_LOG}"</w:t>
+      </w:r>
+    </w:p>
+    <w:p>
+      <w:pPr>
+        <w:spacing w:line="240" w:lineRule="auto"/>
+        <w:rPr>
+          <w:rFonts w:ascii="Courier New" w:hAnsi="Courier New" w:cs="Courier New"/>
+          <w:bCs/>
+          <w:noProof/>
+          <w:sz w:val="20"/>
+          <w:szCs w:val="20"/>
+        </w:rPr>
+      </w:pPr>
+      <w:r>
+        <w:rPr>
+          <w:rFonts w:ascii="Courier New" w:hAnsi="Courier New" w:cs="Courier New"/>
+          <w:bCs/>
+          <w:noProof/>
+          <w:sz w:val="20"/>
+          <w:szCs w:val="20"/>
+          <w:lang w:val="en-US"/>
+        </w:rPr>
+        <w:tab/>
+        <w:t xml:space="preserve">until [ "${file_third_name}" != </w:t>
+      </w:r>
+      <w:r>
+        <w:rPr>
+          <w:rFonts w:ascii="Courier New" w:hAnsi="Courier New" w:cs="Courier New"/>
+          <w:bCs/>
+          <w:noProof/>
+          <w:sz w:val="20"/>
+          <w:szCs w:val="20"/>
+        </w:rPr>
+        <w:t>"" ];</w:t>
+      </w:r>
+    </w:p>
+    <w:p>
+      <w:pPr>
+        <w:spacing w:line="240" w:lineRule="auto"/>
+        <w:rPr>
+          <w:rFonts w:ascii="Courier New" w:hAnsi="Courier New" w:cs="Courier New"/>
+          <w:bCs/>
+          <w:noProof/>
+          <w:sz w:val="20"/>
+          <w:szCs w:val="20"/>
+        </w:rPr>
+      </w:pPr>
+      <w:r>
+        <w:rPr>
+          <w:rFonts w:ascii="Courier New" w:hAnsi="Courier New" w:cs="Courier New"/>
+          <w:bCs/>
+          <w:noProof/>
+          <w:sz w:val="20"/>
+          <w:szCs w:val="20"/>
+        </w:rPr>
+        <w:tab/>
+        <w:t>do</w:t>
+      </w:r>
+    </w:p>
+    <w:p>
+      <w:pPr>
+        <w:spacing w:line="240" w:lineRule="auto"/>
+        <w:rPr>
+          <w:rFonts w:ascii="Courier New" w:hAnsi="Courier New" w:cs="Courier New"/>
+          <w:bCs/>
+          <w:noProof/>
+          <w:sz w:val="20"/>
+          <w:szCs w:val="20"/>
+        </w:rPr>
+      </w:pPr>
+      <w:r>
+        <w:rPr>
+          <w:rFonts w:ascii="Courier New" w:hAnsi="Courier New" w:cs="Courier New"/>
+          <w:bCs/>
+          <w:noProof/>
+          <w:sz w:val="20"/>
+          <w:szCs w:val="20"/>
+        </w:rPr>
+        <w:tab/>
+      </w:r>
+      <w:r>
+        <w:rPr>
+          <w:rFonts w:ascii="Courier New" w:hAnsi="Courier New" w:cs="Courier New"/>
+          <w:bCs/>
+          <w:noProof/>
+          <w:sz w:val="20"/>
+          <w:szCs w:val="20"/>
+        </w:rPr>
+        <w:tab/>
+        <w:t>echo -n 'Введите имя для третьего файла: '</w:t>
+      </w:r>
+    </w:p>
+    <w:p>
+      <w:pPr>
+        <w:spacing w:line="240" w:lineRule="auto"/>
+        <w:rPr>
+          <w:rFonts w:ascii="Courier New" w:hAnsi="Courier New" w:cs="Courier New"/>
+          <w:bCs/>
+          <w:noProof/>
+          <w:sz w:val="20"/>
+          <w:szCs w:val="20"/>
+          <w:lang w:val="en-US"/>
+        </w:rPr>
+      </w:pPr>
+      <w:r>
+        <w:rPr>
+          <w:rFonts w:ascii="Courier New" w:hAnsi="Courier New" w:cs="Courier New"/>
+          <w:bCs/>
+          <w:noProof/>
+          <w:sz w:val="20"/>
+          <w:szCs w:val="20"/>
+        </w:rPr>
+        <w:tab/>
+      </w:r>
+      <w:r>
+        <w:rPr>
+          <w:rFonts w:ascii="Courier New" w:hAnsi="Courier New" w:cs="Courier New"/>
+          <w:bCs/>
+          <w:noProof/>
+          <w:sz w:val="20"/>
+          <w:szCs w:val="20"/>
+        </w:rPr>
+        <w:tab/>
+      </w:r>
+      <w:r>
+        <w:rPr>
+          <w:rFonts w:ascii="Courier New" w:hAnsi="Courier New" w:cs="Courier New"/>
+          <w:bCs/>
+          <w:noProof/>
+          <w:sz w:val="20"/>
+          <w:szCs w:val="20"/>
+          <w:lang w:val="en-US"/>
+        </w:rPr>
+        <w:t>read file_third_name</w:t>
+      </w:r>
+    </w:p>
+    <w:p>
+      <w:pPr>
+        <w:spacing w:line="240" w:lineRule="auto"/>
+        <w:rPr>
+          <w:rFonts w:ascii="Courier New" w:hAnsi="Courier New" w:cs="Courier New"/>
+          <w:bCs/>
+          <w:noProof/>
+          <w:sz w:val="20"/>
+          <w:szCs w:val="20"/>
+          <w:lang w:val="en-US"/>
+        </w:rPr>
+      </w:pPr>
+      <w:r>
+        <w:rPr>
+          <w:rFonts w:ascii="Courier New" w:hAnsi="Courier New" w:cs="Courier New"/>
+          <w:bCs/>
+          <w:noProof/>
+          <w:sz w:val="20"/>
+          <w:szCs w:val="20"/>
+          <w:lang w:val="en-US"/>
+        </w:rPr>
+        <w:tab/>
+        <w:t>done</w:t>
+      </w:r>
+    </w:p>
+    <w:p>
+      <w:pPr>
+        <w:spacing w:line="240" w:lineRule="auto"/>
+        <w:rPr>
+          <w:rFonts w:ascii="Courier New" w:hAnsi="Courier New" w:cs="Courier New"/>
+          <w:bCs/>
+          <w:noProof/>
+          <w:sz w:val="20"/>
+          <w:szCs w:val="20"/>
+          <w:lang w:val="en-US"/>
+        </w:rPr>
+      </w:pPr>
+      <w:r>
+        <w:rPr>
+          <w:rFonts w:ascii="Courier New" w:hAnsi="Courier New" w:cs="Courier New"/>
+          <w:bCs/>
+          <w:noProof/>
+          <w:sz w:val="20"/>
+          <w:szCs w:val="20"/>
+          <w:lang w:val="en-US"/>
+        </w:rPr>
+        <w:t>fi</w:t>
+      </w:r>
+    </w:p>
+    <w:p>
+      <w:pPr>
+        <w:spacing w:line="240" w:lineRule="auto"/>
+        <w:rPr>
+          <w:rFonts w:ascii="Courier New" w:hAnsi="Courier New" w:cs="Courier New"/>
+          <w:bCs/>
+          <w:noProof/>
+          <w:sz w:val="20"/>
+          <w:szCs w:val="20"/>
+        </w:rPr>
+      </w:pPr>
+      <w:r>
+        <w:rPr>
+          <w:rFonts w:ascii="Courier New" w:hAnsi="Courier New" w:cs="Courier New"/>
+          <w:bCs/>
+          <w:noProof/>
+          <w:sz w:val="20"/>
+          <w:szCs w:val="20"/>
+        </w:rPr>
+        <w:t>echo "[DEBUG] Установка имени третьего файла." &gt;&gt;"${FILE_LOG}"</w:t>
+      </w:r>
+    </w:p>
+    <w:p>
+      <w:pPr>
+        <w:spacing w:line="240" w:lineRule="auto"/>
+        <w:rPr>
+          <w:rFonts w:ascii="Courier New" w:hAnsi="Courier New" w:cs="Courier New"/>
+          <w:bCs/>
+          <w:noProof/>
+          <w:sz w:val="20"/>
+          <w:szCs w:val="20"/>
+        </w:rPr>
+      </w:pPr>
+    </w:p>
+    <w:p>
+      <w:pPr>
+        <w:spacing w:line="240" w:lineRule="auto"/>
+        <w:rPr>
+          <w:rFonts w:ascii="Courier New" w:hAnsi="Courier New" w:cs="Courier New"/>
+          <w:bCs/>
+          <w:noProof/>
+          <w:sz w:val="20"/>
+          <w:szCs w:val="20"/>
+        </w:rPr>
+      </w:pPr>
+      <w:r>
+        <w:rPr>
+          <w:rFonts w:ascii="Courier New" w:hAnsi="Courier New" w:cs="Courier New"/>
+          <w:bCs/>
+          <w:noProof/>
+          <w:sz w:val="20"/>
+          <w:szCs w:val="20"/>
+        </w:rPr>
+        <w:t># Объединение файлов с созданием файла в третьем каталоге</w:t>
+      </w:r>
+    </w:p>
+    <w:p>
+      <w:pPr>
+        <w:spacing w:line="240" w:lineRule="auto"/>
+        <w:rPr>
+          <w:rFonts w:ascii="Courier New" w:hAnsi="Courier New" w:cs="Courier New"/>
+          <w:bCs/>
+          <w:noProof/>
+          <w:sz w:val="20"/>
+          <w:szCs w:val="20"/>
+          <w:lang w:val="en-US"/>
+        </w:rPr>
+      </w:pPr>
+      <w:r>
+        <w:rPr>
+          <w:rFonts w:ascii="Courier New" w:hAnsi="Courier New" w:cs="Courier New"/>
+          <w:bCs/>
+          <w:noProof/>
+          <w:sz w:val="20"/>
+          <w:szCs w:val="20"/>
+          <w:lang w:val="en-US"/>
+        </w:rPr>
+        <w:t>cat "${DIR_NAME_1}/${DIR_NAME_2}.1/${USER_NAME}.txt" "${DIR_NAME_1}/${DIR_NAME_2}.2/${USER_NAME_REVERSED}.txt" &gt;"${DIR_NAME_1}/${DIR_NAME_2}.3/${file_third_name}.txt"</w:t>
+      </w:r>
+    </w:p>
+    <w:p>
+      <w:pPr>
+        <w:spacing w:line="240" w:lineRule="auto"/>
+        <w:rPr>
+          <w:rFonts w:ascii="Courier New" w:hAnsi="Courier New" w:cs="Courier New"/>
+          <w:bCs/>
+          <w:noProof/>
+          <w:sz w:val="20"/>
+          <w:szCs w:val="20"/>
+        </w:rPr>
+      </w:pPr>
+      <w:r>
+        <w:rPr>
+          <w:rFonts w:ascii="Courier New" w:hAnsi="Courier New" w:cs="Courier New"/>
+          <w:bCs/>
+          <w:noProof/>
+          <w:sz w:val="20"/>
+          <w:szCs w:val="20"/>
+        </w:rPr>
+        <w:t>echo "[DEBUG] Завершено объединение файлов." | tee -a "${FILE_LOG}" &gt;&amp;1</w:t>
+      </w:r>
+    </w:p>
+    <w:p>
+      <w:pPr>
+        <w:spacing w:line="240" w:lineRule="auto"/>
+        <w:rPr>
+          <w:rFonts w:ascii="Courier New" w:hAnsi="Courier New" w:cs="Courier New"/>
+          <w:bCs/>
+          <w:noProof/>
+          <w:sz w:val="20"/>
+          <w:szCs w:val="20"/>
+        </w:rPr>
+      </w:pPr>
+    </w:p>
+    <w:p>
+      <w:pPr>
+        <w:spacing w:line="240" w:lineRule="auto"/>
+        <w:rPr>
+          <w:rFonts w:ascii="Courier New" w:hAnsi="Courier New" w:cs="Courier New"/>
+          <w:bCs/>
+          <w:noProof/>
+          <w:sz w:val="20"/>
+          <w:szCs w:val="20"/>
+        </w:rPr>
+      </w:pPr>
+      <w:r>
+        <w:rPr>
+          <w:rFonts w:ascii="Courier New" w:hAnsi="Courier New" w:cs="Courier New"/>
+          <w:bCs/>
+          <w:noProof/>
+          <w:sz w:val="20"/>
+          <w:szCs w:val="20"/>
+        </w:rPr>
+        <w:t># Вывод содержимого третьего файла</w:t>
+      </w:r>
+    </w:p>
+    <w:p>
+      <w:pPr>
+        <w:spacing w:line="240" w:lineRule="auto"/>
+        <w:rPr>
+          <w:rFonts w:ascii="Courier New" w:hAnsi="Courier New" w:cs="Courier New"/>
+          <w:bCs/>
+          <w:noProof/>
+          <w:sz w:val="20"/>
+          <w:szCs w:val="20"/>
+          <w:lang w:val="en-US"/>
+        </w:rPr>
+      </w:pPr>
+      <w:r>
+        <w:rPr>
+          <w:rFonts w:ascii="Courier New" w:hAnsi="Courier New" w:cs="Courier New"/>
+          <w:bCs/>
+          <w:noProof/>
+          <w:sz w:val="20"/>
+          <w:szCs w:val="20"/>
+          <w:lang w:val="en-US"/>
+        </w:rPr>
+        <w:t>echo "</w:t>
+      </w:r>
+      <w:r>
+        <w:rPr>
+          <w:rFonts w:ascii="Courier New" w:hAnsi="Courier New" w:cs="Courier New"/>
+          <w:bCs/>
+          <w:noProof/>
+          <w:sz w:val="20"/>
+          <w:szCs w:val="20"/>
+        </w:rPr>
+        <w:t>Содержимое</w:t>
+      </w:r>
+      <w:r>
+        <w:rPr>
+          <w:rFonts w:ascii="Courier New" w:hAnsi="Courier New" w:cs="Courier New"/>
+          <w:bCs/>
+          <w:noProof/>
+          <w:sz w:val="20"/>
+          <w:szCs w:val="20"/>
+          <w:lang w:val="en-US"/>
+        </w:rPr>
+        <w:t xml:space="preserve"> </w:t>
+      </w:r>
+      <w:r>
+        <w:rPr>
+          <w:rFonts w:ascii="Courier New" w:hAnsi="Courier New" w:cs="Courier New"/>
+          <w:bCs/>
+          <w:noProof/>
+          <w:sz w:val="20"/>
+          <w:szCs w:val="20"/>
+        </w:rPr>
+        <w:t>файла</w:t>
+      </w:r>
+      <w:r>
+        <w:rPr>
+          <w:rFonts w:ascii="Courier New" w:hAnsi="Courier New" w:cs="Courier New"/>
+          <w:bCs/>
+          <w:noProof/>
+          <w:sz w:val="20"/>
+          <w:szCs w:val="20"/>
+          <w:lang w:val="en-US"/>
+        </w:rPr>
+        <w:t xml:space="preserve"> \"${DIR_NAME_1}/${DIR_NAME_2}.3/${file_third_name}.txt\":"</w:t>
+      </w:r>
+    </w:p>
+    <w:p>
+      <w:pPr>
+        <w:spacing w:line="240" w:lineRule="auto"/>
+        <w:rPr>
+          <w:rFonts w:ascii="Courier New" w:hAnsi="Courier New" w:cs="Courier New"/>
+          <w:bCs/>
+          <w:noProof/>
+          <w:sz w:val="20"/>
+          <w:szCs w:val="20"/>
+          <w:lang w:val="en-US"/>
+        </w:rPr>
+      </w:pPr>
+      <w:r>
+        <w:rPr>
+          <w:rFonts w:ascii="Courier New" w:hAnsi="Courier New" w:cs="Courier New"/>
+          <w:bCs/>
+          <w:noProof/>
+          <w:sz w:val="20"/>
+          <w:szCs w:val="20"/>
+          <w:lang w:val="en-US"/>
+        </w:rPr>
+        <w:t>cat "${DIR_NAME_1}/${DIR_NAME_2}.3/${file_third_name}.txt"</w:t>
+      </w:r>
+    </w:p>
+    <w:p>
+      <w:pPr>
+        <w:spacing w:line="240" w:lineRule="auto"/>
+        <w:rPr>
+          <w:rFonts w:ascii="Courier New" w:hAnsi="Courier New" w:cs="Courier New"/>
+          <w:bCs/>
+          <w:noProof/>
+          <w:sz w:val="20"/>
+          <w:szCs w:val="20"/>
+        </w:rPr>
+      </w:pPr>
+      <w:r>
+        <w:rPr>
+          <w:rFonts w:ascii="Courier New" w:hAnsi="Courier New" w:cs="Courier New"/>
+          <w:bCs/>
+          <w:noProof/>
+          <w:sz w:val="20"/>
+          <w:szCs w:val="20"/>
+        </w:rPr>
+        <w:t>echo "[DEBUG] Вывод содержимого третьего файла." &gt;&gt;"${FILE_LOG}"</w:t>
+      </w:r>
+    </w:p>
+    <w:p>
+      <w:pPr>
+        <w:spacing w:line="240" w:lineRule="auto"/>
+        <w:rPr>
+          <w:rFonts w:ascii="Courier New" w:hAnsi="Courier New" w:cs="Courier New"/>
+          <w:bCs/>
+          <w:noProof/>
+          <w:sz w:val="20"/>
+          <w:szCs w:val="20"/>
+        </w:rPr>
+      </w:pPr>
+    </w:p>
+    <w:p>
+      <w:pPr>
+        <w:spacing w:line="240" w:lineRule="auto"/>
+        <w:rPr>
+          <w:rFonts w:ascii="Courier New" w:hAnsi="Courier New" w:cs="Courier New"/>
+          <w:bCs/>
+          <w:noProof/>
+          <w:sz w:val="20"/>
+          <w:szCs w:val="20"/>
+        </w:rPr>
+      </w:pPr>
+      <w:r>
+        <w:rPr>
+          <w:rFonts w:ascii="Courier New" w:hAnsi="Courier New" w:cs="Courier New"/>
+          <w:bCs/>
+          <w:noProof/>
+          <w:sz w:val="20"/>
+          <w:szCs w:val="20"/>
+        </w:rPr>
+        <w:t># Перемещение третьего файла на каталог выше</w:t>
+      </w:r>
+    </w:p>
+    <w:p>
+      <w:pPr>
+        <w:spacing w:line="240" w:lineRule="auto"/>
+        <w:rPr>
+          <w:rFonts w:ascii="Courier New" w:hAnsi="Courier New" w:cs="Courier New"/>
+          <w:bCs/>
+          <w:noProof/>
+          <w:sz w:val="20"/>
+          <w:szCs w:val="20"/>
+          <w:lang w:val="en-US"/>
+        </w:rPr>
+      </w:pPr>
+      <w:r>
+        <w:rPr>
+          <w:rFonts w:ascii="Courier New" w:hAnsi="Courier New" w:cs="Courier New"/>
+          <w:bCs/>
+          <w:noProof/>
+          <w:sz w:val="20"/>
+          <w:szCs w:val="20"/>
+          <w:lang w:val="en-US"/>
+        </w:rPr>
+        <w:t>mv "${DIR_NAME_1}/${DIR_NAME_2}.3/${file_third_name}.txt" "${DIR_NAME_1}/${file_third_name}.txt"</w:t>
+      </w:r>
+    </w:p>
+    <w:p>
+      <w:pPr>
+        <w:spacing w:line="240" w:lineRule="auto"/>
+        <w:rPr>
+          <w:rFonts w:ascii="Courier New" w:hAnsi="Courier New" w:cs="Courier New"/>
+          <w:bCs/>
+          <w:noProof/>
+          <w:sz w:val="20"/>
+          <w:szCs w:val="20"/>
+        </w:rPr>
+      </w:pPr>
+      <w:r>
+        <w:rPr>
+          <w:rFonts w:ascii="Courier New" w:hAnsi="Courier New" w:cs="Courier New"/>
+          <w:bCs/>
+          <w:noProof/>
+          <w:sz w:val="20"/>
+          <w:szCs w:val="20"/>
+        </w:rPr>
+        <w:t>echo "[DEBUG] Перемещение файла в родительский каталог." | tee -a "${FILE_LOG}" &gt;&amp;1</w:t>
+      </w:r>
+    </w:p>
+    <w:p>
+      <w:pPr>
+        <w:spacing w:line="240" w:lineRule="auto"/>
+        <w:rPr>
+          <w:rFonts w:ascii="Courier New" w:hAnsi="Courier New" w:cs="Courier New"/>
+          <w:bCs/>
+          <w:noProof/>
+          <w:sz w:val="20"/>
+          <w:szCs w:val="20"/>
+        </w:rPr>
+      </w:pPr>
+    </w:p>
+    <w:p>
+      <w:pPr>
+        <w:spacing w:line="240" w:lineRule="auto"/>
+        <w:rPr>
+          <w:rFonts w:ascii="Courier New" w:hAnsi="Courier New" w:cs="Courier New"/>
+          <w:bCs/>
+          <w:noProof/>
+          <w:sz w:val="20"/>
+          <w:szCs w:val="20"/>
+        </w:rPr>
+      </w:pPr>
+      <w:r>
+        <w:rPr>
+          <w:rFonts w:ascii="Courier New" w:hAnsi="Courier New" w:cs="Courier New"/>
+          <w:bCs/>
+          <w:noProof/>
+          <w:sz w:val="20"/>
+          <w:szCs w:val="20"/>
+        </w:rPr>
+        <w:t># Завершение сессии</w:t>
+      </w:r>
+    </w:p>
+    <w:p>
+      <w:pPr>
+        <w:spacing w:line="240" w:lineRule="auto"/>
+        <w:rPr>
+          <w:rFonts w:ascii="Courier New" w:hAnsi="Courier New" w:cs="Courier New"/>
+          <w:bCs/>
+          <w:noProof/>
+          <w:sz w:val="20"/>
+          <w:szCs w:val="20"/>
+        </w:rPr>
+      </w:pPr>
+      <w:r>
+        <w:rPr>
+          <w:rFonts w:ascii="Courier New" w:hAnsi="Courier New" w:cs="Courier New"/>
+          <w:bCs/>
+          <w:noProof/>
+          <w:sz w:val="20"/>
+          <w:szCs w:val="20"/>
+        </w:rPr>
+        <w:t>echo -e "---- Завершение сессии в $(date) -----\n\n" &gt;&gt;"${FILE_LOG}"</w:t>
+      </w:r>
+    </w:p>
+    <w:p>
+      <w:pPr>
+        <w:spacing w:line="240" w:lineRule="auto"/>
+        <w:rPr>
+          <w:rFonts w:ascii="Courier New" w:hAnsi="Courier New" w:cs="Courier New"/>
+          <w:bCs/>
+          <w:noProof/>
+          <w:sz w:val="20"/>
+          <w:szCs w:val="20"/>
+        </w:rPr>
+      </w:pPr>
+      <w:r>
+        <w:rPr>
+          <w:rFonts w:ascii="Courier New" w:hAnsi="Courier New" w:cs="Courier New"/>
+          <w:bCs/>
+          <w:noProof/>
+          <w:sz w:val="20"/>
+          <w:szCs w:val="20"/>
+        </w:rPr>
+        <w:t>exit 0</w:t>
+      </w:r>
     </w:p>
     <w:p>
       <w:pPr>
@@ -1437,7 +4098,27 @@
           <w:sz w:val="28"/>
           <w:szCs w:val="28"/>
         </w:rPr>
-        <w:t xml:space="preserve">.3.2 </w:t>
+        <w:t>.3.</w:t>
+      </w:r>
+      <w:r>
+        <w:rPr>
+          <w:rFonts w:ascii="Times New Roman" w:hAnsi="Times New Roman" w:cs="Times New Roman"/>
+          <w:bCs/>
+          <w:noProof/>
+          <w:sz w:val="28"/>
+          <w:szCs w:val="28"/>
+        </w:rPr>
+        <w:t>3</w:t>
+      </w:r>
+      <w:r>
+        <w:rPr>
+          <w:rFonts w:ascii="Times New Roman" w:hAnsi="Times New Roman" w:cs="Times New Roman"/>
+          <w:bCs/>
+          <w:noProof/>
+          <w:sz w:val="28"/>
+          <w:szCs w:val="28"/>
+        </w:rPr>
+        <w:t xml:space="preserve"> </w:t>
       </w:r>
       <w:r>
         <w:rPr>
@@ -1457,27 +4138,7 @@
           <w:sz w:val="28"/>
           <w:szCs w:val="28"/>
         </w:rPr>
-        <w:t>4</w:t>
-      </w:r>
-      <w:r>
-        <w:rPr>
-          <w:rFonts w:ascii="Times New Roman" w:hAnsi="Times New Roman" w:cs="Times New Roman"/>
-          <w:bCs/>
-          <w:noProof/>
-          <w:sz w:val="28"/>
-          <w:szCs w:val="28"/>
-        </w:rPr>
-        <w:t xml:space="preserve">.1 – </w:t>
-      </w:r>
-      <w:r>
-        <w:rPr>
-          <w:rFonts w:ascii="Times New Roman" w:hAnsi="Times New Roman" w:cs="Times New Roman"/>
-          <w:bCs/>
-          <w:noProof/>
-          <w:sz w:val="28"/>
-          <w:szCs w:val="28"/>
-        </w:rPr>
-        <w:t>4</w:t>
+        <w:t>6</w:t>
       </w:r>
       <w:r>
         <w:rPr>
@@ -1497,7 +4158,27 @@
           <w:sz w:val="28"/>
           <w:szCs w:val="28"/>
         </w:rPr>
-        <w:t>2</w:t>
+        <w:t>8</w:t>
+      </w:r>
+      <w:r>
+        <w:rPr>
+          <w:rFonts w:ascii="Times New Roman" w:hAnsi="Times New Roman" w:cs="Times New Roman"/>
+          <w:bCs/>
+          <w:noProof/>
+          <w:sz w:val="28"/>
+          <w:szCs w:val="28"/>
+        </w:rPr>
+        <w:t xml:space="preserve"> – </w:t>
+      </w:r>
+      <w:r>
+        <w:rPr>
+          <w:rFonts w:ascii="Times New Roman" w:hAnsi="Times New Roman" w:cs="Times New Roman"/>
+          <w:bCs/>
+          <w:noProof/>
+          <w:sz w:val="28"/>
+          <w:szCs w:val="28"/>
+        </w:rPr>
+        <w:t>6.10</w:t>
       </w:r>
       <w:r>
         <w:rPr>
@@ -1508,104 +4189,6 @@
           <w:szCs w:val="28"/>
         </w:rPr>
         <w:t>.</w:t>
-      </w:r>
-    </w:p>
-    <w:p>
-      <w:pPr>
-        <w:spacing w:line="360" w:lineRule="auto"/>
-        <w:jc w:val="center"/>
-        <w:rPr>
-          <w:rFonts w:ascii="Times New Roman" w:hAnsi="Times New Roman" w:cs="Times New Roman"/>
-          <w:sz w:val="28"/>
-          <w:szCs w:val="28"/>
-        </w:rPr>
-      </w:pPr>
-    </w:p>
-    <w:p>
-      <w:pPr>
-        <w:spacing w:line="360" w:lineRule="auto"/>
-        <w:jc w:val="center"/>
-        <w:rPr>
-          <w:rFonts w:ascii="Times New Roman" w:hAnsi="Times New Roman" w:cs="Times New Roman"/>
-          <w:sz w:val="28"/>
-          <w:szCs w:val="28"/>
-        </w:rPr>
-      </w:pPr>
-      <w:r>
-        <w:rPr>
-          <w:rFonts w:ascii="Times New Roman" w:hAnsi="Times New Roman" w:cs="Times New Roman"/>
-          <w:sz w:val="28"/>
-          <w:szCs w:val="28"/>
-        </w:rPr>
-        <w:t xml:space="preserve">Рисунок </w:t>
-      </w:r>
-      <w:r>
-        <w:rPr>
-          <w:rFonts w:ascii="Times New Roman" w:hAnsi="Times New Roman" w:cs="Times New Roman"/>
-          <w:sz w:val="28"/>
-          <w:szCs w:val="28"/>
-        </w:rPr>
-        <w:t>6</w:t>
-      </w:r>
-      <w:r>
-        <w:rPr>
-          <w:rFonts w:ascii="Times New Roman" w:hAnsi="Times New Roman" w:cs="Times New Roman"/>
-          <w:sz w:val="28"/>
-          <w:szCs w:val="28"/>
-        </w:rPr>
-        <w:t xml:space="preserve">.1 </w:t>
-      </w:r>
-      <w:r>
-        <w:rPr>
-          <w:rFonts w:ascii="Times New Roman" w:hAnsi="Times New Roman" w:cs="Times New Roman"/>
-          <w:sz w:val="28"/>
-          <w:szCs w:val="28"/>
-        </w:rPr>
-        <w:softHyphen/>
-        <w:t xml:space="preserve">– </w:t>
-      </w:r>
-    </w:p>
-    <w:p>
-      <w:pPr>
-        <w:spacing w:line="360" w:lineRule="auto"/>
-        <w:jc w:val="both"/>
-        <w:rPr>
-          <w:rFonts w:ascii="Times New Roman" w:hAnsi="Times New Roman" w:cs="Times New Roman"/>
-          <w:sz w:val="28"/>
-          <w:szCs w:val="28"/>
-        </w:rPr>
-      </w:pPr>
-      <w:r>
-        <w:rPr>
-          <w:rFonts w:ascii="Times New Roman" w:hAnsi="Times New Roman" w:cs="Times New Roman"/>
-          <w:sz w:val="28"/>
-          <w:szCs w:val="28"/>
-        </w:rPr>
-        <w:tab/>
-        <w:t>Результаты тестирования полностью соответствуют ожиданиям.</w:t>
-      </w:r>
-    </w:p>
-    <w:p>
-      <w:pPr>
-        <w:spacing w:line="360" w:lineRule="auto"/>
-        <w:ind w:firstLine="708"/>
-        <w:rPr>
-          <w:rFonts w:ascii="Times New Roman" w:hAnsi="Times New Roman" w:cs="Times New Roman"/>
-          <w:b/>
-          <w:noProof/>
-          <w:sz w:val="28"/>
-          <w:szCs w:val="28"/>
-        </w:rPr>
-      </w:pPr>
-      <w:r>
-        <w:rPr>
-          <w:rFonts w:ascii="Times New Roman" w:hAnsi="Times New Roman" w:cs="Times New Roman"/>
-          <w:b/>
-          <w:noProof/>
-          <w:sz w:val="28"/>
-          <w:szCs w:val="28"/>
-        </w:rPr>
-        <w:t xml:space="preserve">Выводы </w:t>
       </w:r>
     </w:p>
     <w:p>
@@ -1615,6 +4198,344 @@
         <w:jc w:val="both"/>
         <w:rPr>
           <w:rFonts w:ascii="Times New Roman" w:hAnsi="Times New Roman" w:cs="Times New Roman"/>
+          <w:bCs/>
+          <w:noProof/>
+          <w:sz w:val="28"/>
+          <w:szCs w:val="28"/>
+        </w:rPr>
+      </w:pPr>
+      <w:r>
+        <w:rPr>
+          <w:rFonts w:ascii="Times New Roman" w:hAnsi="Times New Roman" w:cs="Times New Roman"/>
+          <w:bCs/>
+          <w:noProof/>
+          <w:sz w:val="28"/>
+          <w:szCs w:val="28"/>
+        </w:rPr>
+        <w:t>Сперва был запущен скрипт без аргументов (Рисунок 6.8)</w:t>
+      </w:r>
+      <w:r>
+        <w:rPr>
+          <w:rFonts w:ascii="Times New Roman" w:hAnsi="Times New Roman" w:cs="Times New Roman"/>
+          <w:bCs/>
+          <w:noProof/>
+          <w:sz w:val="28"/>
+          <w:szCs w:val="28"/>
+        </w:rPr>
+        <w:t>, затем с аргументами (Рисунок 6.9). Рисунок 6.10 демонстрирует содержимое созданного лог-файла.</w:t>
+      </w:r>
+    </w:p>
+    <w:p>
+      <w:pPr>
+        <w:spacing w:line="360" w:lineRule="auto"/>
+        <w:rPr>
+          <w:rFonts w:ascii="Times New Roman" w:hAnsi="Times New Roman" w:cs="Times New Roman"/>
+          <w:bCs/>
+          <w:noProof/>
+          <w:sz w:val="28"/>
+          <w:szCs w:val="28"/>
+        </w:rPr>
+      </w:pPr>
+      <w:r>
+        <w:rPr>
+          <w:rFonts w:ascii="Times New Roman" w:hAnsi="Times New Roman" w:cs="Times New Roman"/>
+          <w:bCs/>
+          <w:noProof/>
+          <w:sz w:val="28"/>
+          <w:szCs w:val="28"/>
+        </w:rPr>
+        <w:lastRenderedPageBreak/>
+        <w:drawing>
+          <wp:inline distT="0" distB="0" distL="0" distR="0" wp14:anchorId="29F339CD" wp14:editId="3E8AB4BC">
+            <wp:extent cx="6480175" cy="2113280"/>
+            <wp:effectExtent l="0" t="0" r="0" b="1270"/>
+            <wp:docPr id="8" name="Рисунок 8"/>
+            <wp:cNvGraphicFramePr>
+              <a:graphicFrameLocks xmlns:a="http://schemas.openxmlformats.org/drawingml/2006/main" noChangeAspect="1"/>
+            </wp:cNvGraphicFramePr>
+            <a:graphic xmlns:a="http://schemas.openxmlformats.org/drawingml/2006/main">
+              <a:graphicData uri="http://schemas.openxmlformats.org/drawingml/2006/picture">
+                <pic:pic xmlns:pic="http://schemas.openxmlformats.org/drawingml/2006/picture">
+                  <pic:nvPicPr>
+                    <pic:cNvPr id="1" name=""/>
+                    <pic:cNvPicPr/>
+                  </pic:nvPicPr>
+                  <pic:blipFill>
+                    <a:blip r:embed="rId15"/>
+                    <a:stretch>
+                      <a:fillRect/>
+                    </a:stretch>
+                  </pic:blipFill>
+                  <pic:spPr>
+                    <a:xfrm>
+                      <a:off x="0" y="0"/>
+                      <a:ext cx="6480175" cy="2113280"/>
+                    </a:xfrm>
+                    <a:prstGeom prst="rect">
+                      <a:avLst/>
+                    </a:prstGeom>
+                  </pic:spPr>
+                </pic:pic>
+              </a:graphicData>
+            </a:graphic>
+          </wp:inline>
+        </w:drawing>
+      </w:r>
+    </w:p>
+    <w:p>
+      <w:pPr>
+        <w:spacing w:line="360" w:lineRule="auto"/>
+        <w:jc w:val="center"/>
+        <w:rPr>
+          <w:rFonts w:ascii="Times New Roman" w:hAnsi="Times New Roman" w:cs="Times New Roman"/>
+          <w:bCs/>
+          <w:noProof/>
+          <w:sz w:val="28"/>
+          <w:szCs w:val="28"/>
+        </w:rPr>
+      </w:pPr>
+      <w:r>
+        <w:rPr>
+          <w:rFonts w:ascii="Times New Roman" w:hAnsi="Times New Roman" w:cs="Times New Roman"/>
+          <w:bCs/>
+          <w:noProof/>
+          <w:sz w:val="28"/>
+          <w:szCs w:val="28"/>
+        </w:rPr>
+        <w:t>Рисунок 6.8 – Исполнение скрипта (без аргументов)</w:t>
+      </w:r>
+    </w:p>
+    <w:p>
+      <w:pPr>
+        <w:spacing w:line="360" w:lineRule="auto"/>
+        <w:jc w:val="center"/>
+        <w:rPr>
+          <w:rFonts w:ascii="Times New Roman" w:hAnsi="Times New Roman" w:cs="Times New Roman"/>
+          <w:bCs/>
+          <w:noProof/>
+          <w:sz w:val="28"/>
+          <w:szCs w:val="28"/>
+        </w:rPr>
+      </w:pPr>
+      <w:r>
+        <w:rPr>
+          <w:rFonts w:ascii="Times New Roman" w:hAnsi="Times New Roman" w:cs="Times New Roman"/>
+          <w:bCs/>
+          <w:noProof/>
+          <w:sz w:val="28"/>
+          <w:szCs w:val="28"/>
+        </w:rPr>
+        <w:drawing>
+          <wp:inline distT="0" distB="0" distL="0" distR="0" wp14:anchorId="373F4A50" wp14:editId="7CE57DE4">
+            <wp:extent cx="6516370" cy="1731913"/>
+            <wp:effectExtent l="0" t="0" r="0" b="1905"/>
+            <wp:docPr id="9" name="Рисунок 9"/>
+            <wp:cNvGraphicFramePr>
+              <a:graphicFrameLocks xmlns:a="http://schemas.openxmlformats.org/drawingml/2006/main" noChangeAspect="1"/>
+            </wp:cNvGraphicFramePr>
+            <a:graphic xmlns:a="http://schemas.openxmlformats.org/drawingml/2006/main">
+              <a:graphicData uri="http://schemas.openxmlformats.org/drawingml/2006/picture">
+                <pic:pic xmlns:pic="http://schemas.openxmlformats.org/drawingml/2006/picture">
+                  <pic:nvPicPr>
+                    <pic:cNvPr id="0" name="Picture 3"/>
+                    <pic:cNvPicPr>
+                      <a:picLocks noChangeAspect="1" noChangeArrowheads="1"/>
+                    </pic:cNvPicPr>
+                  </pic:nvPicPr>
+                  <pic:blipFill>
+                    <a:blip r:embed="rId16">
+                      <a:extLst>
+                        <a:ext uri="{28A0092B-C50C-407E-A947-70E740481C1C}">
+                          <a14:useLocalDpi xmlns:a14="http://schemas.microsoft.com/office/drawing/2010/main" val="0"/>
+                        </a:ext>
+                      </a:extLst>
+                    </a:blip>
+                    <a:srcRect/>
+                    <a:stretch>
+                      <a:fillRect/>
+                    </a:stretch>
+                  </pic:blipFill>
+                  <pic:spPr bwMode="auto">
+                    <a:xfrm>
+                      <a:off x="0" y="0"/>
+                      <a:ext cx="6552658" cy="1741557"/>
+                    </a:xfrm>
+                    <a:prstGeom prst="rect">
+                      <a:avLst/>
+                    </a:prstGeom>
+                    <a:noFill/>
+                  </pic:spPr>
+                </pic:pic>
+              </a:graphicData>
+            </a:graphic>
+          </wp:inline>
+        </w:drawing>
+      </w:r>
+    </w:p>
+    <w:p>
+      <w:pPr>
+        <w:spacing w:line="360" w:lineRule="auto"/>
+        <w:ind w:firstLine="708"/>
+        <w:jc w:val="center"/>
+        <w:rPr>
+          <w:rFonts w:ascii="Times New Roman" w:hAnsi="Times New Roman" w:cs="Times New Roman"/>
+          <w:bCs/>
+          <w:noProof/>
+          <w:sz w:val="28"/>
+          <w:szCs w:val="28"/>
+        </w:rPr>
+      </w:pPr>
+      <w:r>
+        <w:rPr>
+          <w:rFonts w:ascii="Times New Roman" w:hAnsi="Times New Roman" w:cs="Times New Roman"/>
+          <w:bCs/>
+          <w:noProof/>
+          <w:sz w:val="28"/>
+          <w:szCs w:val="28"/>
+        </w:rPr>
+        <w:t>Рисунок 6.9 – Исполнение скрипта (передан аргумент)</w:t>
+      </w:r>
+    </w:p>
+    <w:p>
+      <w:pPr>
+        <w:spacing w:line="360" w:lineRule="auto"/>
+        <w:jc w:val="center"/>
+        <w:rPr>
+          <w:rFonts w:ascii="Times New Roman" w:hAnsi="Times New Roman" w:cs="Times New Roman"/>
+          <w:bCs/>
+          <w:noProof/>
+          <w:sz w:val="28"/>
+          <w:szCs w:val="28"/>
+        </w:rPr>
+      </w:pPr>
+      <w:r>
+        <w:rPr>
+          <w:rFonts w:ascii="Times New Roman" w:hAnsi="Times New Roman" w:cs="Times New Roman"/>
+          <w:bCs/>
+          <w:noProof/>
+          <w:sz w:val="28"/>
+          <w:szCs w:val="28"/>
+        </w:rPr>
+        <w:drawing>
+          <wp:inline distT="0" distB="0" distL="0" distR="0" wp14:anchorId="11395026" wp14:editId="445F769D">
+            <wp:extent cx="6432550" cy="1903552"/>
+            <wp:effectExtent l="0" t="0" r="6350" b="1905"/>
+            <wp:docPr id="10" name="Рисунок 10"/>
+            <wp:cNvGraphicFramePr>
+              <a:graphicFrameLocks xmlns:a="http://schemas.openxmlformats.org/drawingml/2006/main" noChangeAspect="1"/>
+            </wp:cNvGraphicFramePr>
+            <a:graphic xmlns:a="http://schemas.openxmlformats.org/drawingml/2006/main">
+              <a:graphicData uri="http://schemas.openxmlformats.org/drawingml/2006/picture">
+                <pic:pic xmlns:pic="http://schemas.openxmlformats.org/drawingml/2006/picture">
+                  <pic:nvPicPr>
+                    <pic:cNvPr id="0" name="Picture 4"/>
+                    <pic:cNvPicPr>
+                      <a:picLocks noChangeAspect="1" noChangeArrowheads="1"/>
+                    </pic:cNvPicPr>
+                  </pic:nvPicPr>
+                  <pic:blipFill>
+                    <a:blip r:embed="rId17">
+                      <a:extLst>
+                        <a:ext uri="{28A0092B-C50C-407E-A947-70E740481C1C}">
+                          <a14:useLocalDpi xmlns:a14="http://schemas.microsoft.com/office/drawing/2010/main" val="0"/>
+                        </a:ext>
+                      </a:extLst>
+                    </a:blip>
+                    <a:srcRect/>
+                    <a:stretch>
+                      <a:fillRect/>
+                    </a:stretch>
+                  </pic:blipFill>
+                  <pic:spPr bwMode="auto">
+                    <a:xfrm>
+                      <a:off x="0" y="0"/>
+                      <a:ext cx="6461774" cy="1912200"/>
+                    </a:xfrm>
+                    <a:prstGeom prst="rect">
+                      <a:avLst/>
+                    </a:prstGeom>
+                    <a:noFill/>
+                  </pic:spPr>
+                </pic:pic>
+              </a:graphicData>
+            </a:graphic>
+          </wp:inline>
+        </w:drawing>
+      </w:r>
+    </w:p>
+    <w:p>
+      <w:pPr>
+        <w:spacing w:line="360" w:lineRule="auto"/>
+        <w:jc w:val="center"/>
+        <w:rPr>
+          <w:rFonts w:ascii="Times New Roman" w:hAnsi="Times New Roman" w:cs="Times New Roman"/>
+          <w:bCs/>
+          <w:noProof/>
+          <w:sz w:val="28"/>
+          <w:szCs w:val="28"/>
+        </w:rPr>
+      </w:pPr>
+      <w:r>
+        <w:rPr>
+          <w:rFonts w:ascii="Times New Roman" w:hAnsi="Times New Roman" w:cs="Times New Roman"/>
+          <w:bCs/>
+          <w:noProof/>
+          <w:sz w:val="28"/>
+          <w:szCs w:val="28"/>
+        </w:rPr>
+        <w:t>Рисунок 6.10 – Демонстрация содержимого лог-файла</w:t>
+      </w:r>
+    </w:p>
+    <w:p>
+      <w:pPr>
+        <w:spacing w:line="360" w:lineRule="auto"/>
+        <w:jc w:val="both"/>
+        <w:rPr>
+          <w:rFonts w:ascii="Times New Roman" w:hAnsi="Times New Roman" w:cs="Times New Roman"/>
+          <w:sz w:val="28"/>
+          <w:szCs w:val="28"/>
+        </w:rPr>
+      </w:pPr>
+      <w:r>
+        <w:rPr>
+          <w:rFonts w:ascii="Times New Roman" w:hAnsi="Times New Roman" w:cs="Times New Roman"/>
+          <w:sz w:val="28"/>
+          <w:szCs w:val="28"/>
+        </w:rPr>
+        <w:tab/>
+        <w:t>Результаты тестирования полностью соответствуют ожиданиям.</w:t>
+      </w:r>
+    </w:p>
+    <w:p>
+      <w:pPr>
+        <w:spacing w:line="360" w:lineRule="auto"/>
+        <w:ind w:firstLine="708"/>
+        <w:rPr>
+          <w:rFonts w:ascii="Times New Roman" w:hAnsi="Times New Roman" w:cs="Times New Roman"/>
+          <w:b/>
+          <w:noProof/>
+          <w:sz w:val="28"/>
+          <w:szCs w:val="28"/>
+        </w:rPr>
+      </w:pPr>
+      <w:r>
+        <w:rPr>
+          <w:rFonts w:ascii="Times New Roman" w:hAnsi="Times New Roman" w:cs="Times New Roman"/>
+          <w:b/>
+          <w:noProof/>
+          <w:sz w:val="28"/>
+          <w:szCs w:val="28"/>
+        </w:rPr>
+        <w:t xml:space="preserve">Выводы </w:t>
+      </w:r>
+    </w:p>
+    <w:p>
+      <w:pPr>
+        <w:spacing w:line="360" w:lineRule="auto"/>
+        <w:ind w:firstLine="708"/>
+        <w:jc w:val="both"/>
+        <w:rPr>
+          <w:rFonts w:ascii="Times New Roman" w:hAnsi="Times New Roman" w:cs="Times New Roman"/>
           <w:sz w:val="28"/>
           <w:szCs w:val="28"/>
         </w:rPr>
@@ -1723,15 +4644,8 @@
           <w:sz w:val="28"/>
           <w:szCs w:val="28"/>
         </w:rPr>
-        <w:t>Полученные знания</w:t>
-      </w:r>
-      <w:r>
-        <w:rPr>
-          <w:rFonts w:ascii="Times New Roman" w:hAnsi="Times New Roman" w:cs="Times New Roman"/>
-          <w:sz w:val="28"/>
-          <w:szCs w:val="28"/>
-        </w:rPr>
-        <w:t xml:space="preserve">, опыт и навыки позволят качественнее использовать </w:t>
+        <w:lastRenderedPageBreak/>
+        <w:t xml:space="preserve">Полученные знания, опыт и навыки позволят качественнее использовать </w:t>
       </w:r>
       <w:r>
         <w:rPr>
@@ -1867,7 +4781,7 @@
         <v:path o:extrusionok="f" gradientshapeok="t" o:connecttype="rect"/>
         <o:lock v:ext="edit" aspectratio="t"/>
       </v:shapetype>
-      <v:shape id="_x0000_i1048" type="#_x0000_t75" style="width:36pt;height:12pt;visibility:visible;mso-wrap-style:square" o:bullet="t">
+      <v:shape id="_x0000_i1038" type="#_x0000_t75" style="width:36pt;height:12pt;visibility:visible;mso-wrap-style:square" o:bullet="t">
         <v:imagedata r:id="rId1" o:title=""/>
       </v:shape>
     </w:pict>

</xml_diff>